<commit_message>
#1 Analise do Alocar Professor para disciplina
</commit_message>
<xml_diff>
--- a/requisitos/Administrador/SD_Alocar_Professor_Disciplina.docx
+++ b/requisitos/Administrador/SD_Alocar_Professor_Disciplina.docx
@@ -27,7 +27,7 @@
     </w:p>
     <w:p>
       <w:pPr>
-        <w:pStyle w:val="Cabealho1"/>
+        <w:pStyle w:val="Ttulo1"/>
       </w:pPr>
       <w:r>
         <w:t>Descrição Resumida</w:t>
@@ -69,7 +69,7 @@
     </w:p>
     <w:p>
       <w:pPr>
-        <w:pStyle w:val="Cabealho1"/>
+        <w:pStyle w:val="Ttulo1"/>
       </w:pPr>
       <w:r>
         <w:t>Descrição dos Atores</w:t>
@@ -77,7 +77,7 @@
     </w:p>
     <w:p>
       <w:pPr>
-        <w:pStyle w:val="Cabealho2"/>
+        <w:pStyle w:val="Ttulo2"/>
       </w:pPr>
       <w:r>
         <w:t>Administrador</w:t>
@@ -85,7 +85,7 @@
     </w:p>
     <w:p>
       <w:pPr>
-        <w:pStyle w:val="Cabealho1"/>
+        <w:pStyle w:val="Ttulo1"/>
       </w:pPr>
       <w:r>
         <w:t>Pré-condições</w:t>
@@ -93,7 +93,7 @@
     </w:p>
     <w:p>
       <w:pPr>
-        <w:pStyle w:val="Cabealho2"/>
+        <w:pStyle w:val="Ttulo2"/>
       </w:pPr>
       <w:r>
         <w:t>Ter Professor Cadastrado</w:t>
@@ -101,7 +101,7 @@
     </w:p>
     <w:p>
       <w:pPr>
-        <w:pStyle w:val="Cabealho2"/>
+        <w:pStyle w:val="Ttulo2"/>
       </w:pPr>
       <w:r>
         <w:t>Ter Disciplina Cadastrada</w:t>
@@ -109,7 +109,7 @@
     </w:p>
     <w:p>
       <w:pPr>
-        <w:pStyle w:val="Cabealho2"/>
+        <w:pStyle w:val="Ttulo2"/>
       </w:pPr>
       <w:r>
         <w:t>O Período estar em estado de aberto</w:t>
@@ -117,7 +117,7 @@
     </w:p>
     <w:p>
       <w:pPr>
-        <w:pStyle w:val="Cabealho1"/>
+        <w:pStyle w:val="Ttulo1"/>
       </w:pPr>
       <w:r>
         <w:t>Fluxo Principal</w:t>
@@ -162,19 +162,7 @@
         </w:numPr>
       </w:pPr>
       <w:r>
-        <w:t xml:space="preserve">O sistema </w:t>
-      </w:r>
-      <w:r>
-        <w:t>exibe</w:t>
-      </w:r>
-      <w:r>
-        <w:t xml:space="preserve"> uma nova tela </w:t>
-      </w:r>
-      <w:r>
-        <w:t>com informações da disciplina que ainda não tem professor alocado, e os professores cadastrados para aquele curso</w:t>
-      </w:r>
-      <w:r>
-        <w:t>.</w:t>
+        <w:t>O sistema recupera do banco de dados as disciplinas que não tem professor alocado.</w:t>
       </w:r>
     </w:p>
     <w:p>
@@ -186,22 +174,19 @@
         </w:numPr>
       </w:pPr>
       <w:r>
-        <w:t>O A</w:t>
-      </w:r>
-      <w:r>
-        <w:t xml:space="preserve">dministrador </w:t>
-      </w:r>
-      <w:r>
-        <w:t>seleciona</w:t>
-      </w:r>
-      <w:r>
-        <w:t xml:space="preserve"> uma disciplina e um professor</w:t>
+        <w:t xml:space="preserve">O sistema </w:t>
+      </w:r>
+      <w:r>
+        <w:t>exibe</w:t>
+      </w:r>
+      <w:r>
+        <w:t xml:space="preserve"> uma nova tela </w:t>
+      </w:r>
+      <w:r>
+        <w:t>com informações da disciplina que ainda não tem professor alocado, e os professores cadastrados para aquele curso</w:t>
       </w:r>
       <w:r>
         <w:t>.</w:t>
-      </w:r>
-      <w:r>
-        <w:t xml:space="preserve"> </w:t>
       </w:r>
     </w:p>
     <w:p>
@@ -213,19 +198,22 @@
         </w:numPr>
       </w:pPr>
       <w:r>
-        <w:t>O Administrador</w:t>
-      </w:r>
-      <w:r>
-        <w:t xml:space="preserve"> confirma a alocação</w:t>
+        <w:t>O A</w:t>
+      </w:r>
+      <w:r>
+        <w:t xml:space="preserve">dministrador </w:t>
+      </w:r>
+      <w:r>
+        <w:t>seleciona</w:t>
+      </w:r>
+      <w:r>
+        <w:t xml:space="preserve"> uma disciplina e um professor</w:t>
       </w:r>
       <w:r>
         <w:t>.</w:t>
       </w:r>
       <w:r>
         <w:t xml:space="preserve"> </w:t>
-      </w:r>
-      <w:r>
-        <w:t>[FA2]</w:t>
       </w:r>
     </w:p>
     <w:p>
@@ -237,16 +225,19 @@
         </w:numPr>
       </w:pPr>
       <w:r>
-        <w:t>O sistema relaciona o professor com a disci</w:t>
-      </w:r>
-      <w:r>
-        <w:t>plina, d</w:t>
-      </w:r>
-      <w:r>
-        <w:t>isponibilizando-a para Alunos poder se registrar</w:t>
+        <w:t>O Administrador</w:t>
+      </w:r>
+      <w:r>
+        <w:t xml:space="preserve"> confirma a alocação</w:t>
       </w:r>
       <w:r>
         <w:t>.</w:t>
+      </w:r>
+      <w:r>
+        <w:t xml:space="preserve"> </w:t>
+      </w:r>
+      <w:r>
+        <w:t>[FA2]</w:t>
       </w:r>
     </w:p>
     <w:p>
@@ -258,16 +249,13 @@
         </w:numPr>
       </w:pPr>
       <w:r>
-        <w:t>O sistema e</w:t>
-      </w:r>
-      <w:r>
-        <w:t>xibe uma mensagem de confirmação ao usuário</w:t>
-      </w:r>
-      <w:r>
-        <w:t>.</w:t>
-      </w:r>
-      <w:r>
-        <w:t xml:space="preserve"> [FA3]</w:t>
+        <w:t>O sistema</w:t>
+      </w:r>
+      <w:r>
+        <w:t xml:space="preserve"> relaciona o professor com a disci</w:t>
+      </w:r>
+      <w:r>
+        <w:t xml:space="preserve">plina e salva no banco. </w:t>
       </w:r>
     </w:p>
     <w:p>
@@ -279,12 +267,57 @@
         </w:numPr>
       </w:pPr>
       <w:r>
+        <w:t>O sistema</w:t>
+      </w:r>
+      <w:r>
+        <w:t xml:space="preserve"> então disponibiliza</w:t>
+      </w:r>
+      <w:r>
+        <w:t xml:space="preserve"> a disciplina</w:t>
+      </w:r>
+      <w:r>
+        <w:t xml:space="preserve"> </w:t>
+      </w:r>
+      <w:r>
+        <w:t>para Alunos poder se registrar.</w:t>
+      </w:r>
+    </w:p>
+    <w:p>
+      <w:pPr>
+        <w:pStyle w:val="Corpodetexto"/>
+        <w:numPr>
+          <w:ilvl w:val="0"/>
+          <w:numId w:val="2"/>
+        </w:numPr>
+      </w:pPr>
+      <w:r>
+        <w:t>O sistema e</w:t>
+      </w:r>
+      <w:r>
+        <w:t>xibe uma mensagem de confirmação ao usuário</w:t>
+      </w:r>
+      <w:r>
+        <w:t>.</w:t>
+      </w:r>
+      <w:r>
+        <w:t xml:space="preserve"> [FA3]</w:t>
+      </w:r>
+    </w:p>
+    <w:p>
+      <w:pPr>
+        <w:pStyle w:val="Corpodetexto"/>
+        <w:numPr>
+          <w:ilvl w:val="0"/>
+          <w:numId w:val="2"/>
+        </w:numPr>
+      </w:pPr>
+      <w:r>
         <w:t>O caso de uso é encerrado.</w:t>
       </w:r>
     </w:p>
     <w:p>
       <w:pPr>
-        <w:pStyle w:val="Cabealho1"/>
+        <w:pStyle w:val="Ttulo1"/>
       </w:pPr>
       <w:r>
         <w:t>Fluxos Alternativos</w:t>
@@ -292,7 +325,7 @@
     </w:p>
     <w:p>
       <w:pPr>
-        <w:pStyle w:val="Cabealho2"/>
+        <w:pStyle w:val="Ttulo2"/>
       </w:pPr>
       <w:r>
         <w:t>[FA1]</w:t>
@@ -353,7 +386,7 @@
     </w:p>
     <w:p>
       <w:pPr>
-        <w:pStyle w:val="Cabealho2"/>
+        <w:pStyle w:val="Ttulo2"/>
       </w:pPr>
       <w:r>
         <w:t>[FA2]</w:t>
@@ -364,7 +397,13 @@
         <w:pStyle w:val="Corpodetexto"/>
       </w:pPr>
       <w:r>
-        <w:t>Se no passo 4 do fluxo</w:t>
+        <w:t xml:space="preserve">Se no passo </w:t>
+      </w:r>
+      <w:r>
+        <w:t>5</w:t>
+      </w:r>
+      <w:r>
+        <w:t xml:space="preserve"> do fluxo</w:t>
       </w:r>
       <w:r>
         <w:t xml:space="preserve"> principal o usuário não escolher o professor e confirmar.</w:t>
@@ -418,12 +457,18 @@
         <w:t>r</w:t>
       </w:r>
       <w:r>
-        <w:t xml:space="preserve"> para passo 3 do fluxo principal.</w:t>
-      </w:r>
-    </w:p>
-    <w:p>
-      <w:pPr>
-        <w:pStyle w:val="Cabealho2"/>
+        <w:t xml:space="preserve"> para passo </w:t>
+      </w:r>
+      <w:r>
+        <w:t>4</w:t>
+      </w:r>
+      <w:r>
+        <w:t xml:space="preserve"> do fluxo principal.</w:t>
+      </w:r>
+    </w:p>
+    <w:p>
+      <w:pPr>
+        <w:pStyle w:val="Ttulo2"/>
       </w:pPr>
       <w:r>
         <w:t xml:space="preserve"> </w:t>
@@ -437,7 +482,13 @@
         <w:pStyle w:val="Corpodetexto"/>
       </w:pPr>
       <w:r>
-        <w:t xml:space="preserve">Se no passo 6 do </w:t>
+        <w:t xml:space="preserve">Se no passo </w:t>
+      </w:r>
+      <w:r>
+        <w:t>8</w:t>
+      </w:r>
+      <w:r>
+        <w:t xml:space="preserve"> do </w:t>
       </w:r>
       <w:r>
         <w:t>fluxo</w:t>
@@ -466,7 +517,7 @@
     </w:p>
     <w:p>
       <w:pPr>
-        <w:pStyle w:val="Cabealho1"/>
+        <w:pStyle w:val="Ttulo1"/>
       </w:pPr>
       <w:r>
         <w:lastRenderedPageBreak/>
@@ -475,7 +526,7 @@
     </w:p>
     <w:p>
       <w:pPr>
-        <w:pStyle w:val="Cabealho2"/>
+        <w:pStyle w:val="Ttulo2"/>
       </w:pPr>
       <w:r>
         <w:t>Cenário 1</w:t>
@@ -498,7 +549,7 @@
     </w:p>
     <w:p>
       <w:pPr>
-        <w:pStyle w:val="Cabealho2"/>
+        <w:pStyle w:val="Ttulo2"/>
       </w:pPr>
       <w:r>
         <w:t>Cenário 2</w:t>
@@ -533,7 +584,7 @@
     </w:p>
     <w:p>
       <w:pPr>
-        <w:pStyle w:val="Cabealho2"/>
+        <w:pStyle w:val="Ttulo2"/>
       </w:pPr>
       <w:r>
         <w:t>Cenário 3</w:t>
@@ -568,7 +619,7 @@
     </w:p>
     <w:p>
       <w:pPr>
-        <w:pStyle w:val="Cabealho2"/>
+        <w:pStyle w:val="Ttulo2"/>
       </w:pPr>
       <w:r>
         <w:t>Cenário 4</w:t>
@@ -600,7 +651,7 @@
     </w:p>
     <w:p>
       <w:pPr>
-        <w:pStyle w:val="Cabealho1"/>
+        <w:pStyle w:val="Ttulo1"/>
         <w:ind w:left="720" w:hanging="720"/>
       </w:pPr>
       <w:r>
@@ -609,7 +660,7 @@
     </w:p>
     <w:p>
       <w:pPr>
-        <w:pStyle w:val="Cabealho2"/>
+        <w:pStyle w:val="Ttulo2"/>
         <w:ind w:left="720" w:hanging="720"/>
       </w:pPr>
       <w:r>
@@ -661,7 +712,7 @@
     </w:p>
     <w:p>
       <w:pPr>
-        <w:pStyle w:val="Cabealho2"/>
+        <w:pStyle w:val="Ttulo2"/>
         <w:ind w:left="720" w:hanging="720"/>
       </w:pPr>
       <w:r>
@@ -721,7 +772,7 @@
     </w:p>
     <w:p>
       <w:pPr>
-        <w:pStyle w:val="Cabealho1"/>
+        <w:pStyle w:val="Ttulo1"/>
         <w:ind w:left="720" w:hanging="720"/>
       </w:pPr>
       <w:r>
@@ -758,7 +809,6 @@
           <w:b/>
         </w:rPr>
       </w:pPr>
-      <w:proofErr w:type="gramStart"/>
       <w:r>
         <w:rPr>
           <w:b/>
@@ -769,14 +819,7 @@
         <w:rPr>
           <w:b/>
         </w:rPr>
-        <w:t>es não tem</w:t>
-      </w:r>
-      <w:proofErr w:type="gramEnd"/>
-      <w:r>
-        <w:rPr>
-          <w:b/>
-        </w:rPr>
-        <w:t xml:space="preserve"> limite de disciplinas</w:t>
+        <w:t>es não tem limite de disciplinas</w:t>
       </w:r>
       <w:r>
         <w:rPr>
@@ -796,6 +839,8 @@
         </w:rPr>
         <w:t>ser alocado.</w:t>
       </w:r>
+      <w:bookmarkStart w:id="0" w:name="_GoBack"/>
+      <w:bookmarkEnd w:id="0"/>
     </w:p>
     <w:p>
       <w:pPr>
@@ -844,15 +889,7 @@
         <w:rPr>
           <w:b/>
         </w:rPr>
-        <w:t>professor al</w:t>
-      </w:r>
-      <w:bookmarkStart w:id="0" w:name="_GoBack"/>
-      <w:bookmarkEnd w:id="0"/>
-      <w:r>
-        <w:rPr>
-          <w:b/>
-        </w:rPr>
-        <w:t>ocado.</w:t>
+        <w:t>professor alocado.</w:t>
       </w:r>
     </w:p>
     <w:p/>
@@ -993,7 +1030,7 @@
               <w:rStyle w:val="Nmerodepgina"/>
               <w:noProof/>
             </w:rPr>
-            <w:t>2</w:t>
+            <w:t>1</w:t>
           </w:r>
           <w:r>
             <w:rPr>
@@ -1200,7 +1237,7 @@
     <w:lvl w:ilvl="0">
       <w:start w:val="1"/>
       <w:numFmt w:val="decimal"/>
-      <w:pStyle w:val="Cabealho1"/>
+      <w:pStyle w:val="Ttulo1"/>
       <w:lvlText w:val="%1"/>
       <w:lvlJc w:val="left"/>
       <w:pPr>
@@ -1213,7 +1250,7 @@
     <w:lvl w:ilvl="1">
       <w:start w:val="1"/>
       <w:numFmt w:val="decimal"/>
-      <w:pStyle w:val="Cabealho2"/>
+      <w:pStyle w:val="Ttulo2"/>
       <w:lvlText w:val="%1.%2"/>
       <w:lvlJc w:val="left"/>
       <w:pPr>
@@ -1226,7 +1263,7 @@
     <w:lvl w:ilvl="2">
       <w:start w:val="1"/>
       <w:numFmt w:val="decimal"/>
-      <w:pStyle w:val="Cabealho3"/>
+      <w:pStyle w:val="Ttulo3"/>
       <w:lvlText w:val="%1.%2.%3"/>
       <w:lvlJc w:val="left"/>
       <w:pPr>
@@ -1239,7 +1276,7 @@
     <w:lvl w:ilvl="3">
       <w:start w:val="1"/>
       <w:numFmt w:val="decimal"/>
-      <w:pStyle w:val="Cabealho4"/>
+      <w:pStyle w:val="Ttulo4"/>
       <w:lvlText w:val="%1.%2.%3.%4"/>
       <w:lvlJc w:val="left"/>
       <w:pPr>
@@ -1252,7 +1289,7 @@
     <w:lvl w:ilvl="4">
       <w:start w:val="1"/>
       <w:numFmt w:val="decimal"/>
-      <w:pStyle w:val="Cabealho5"/>
+      <w:pStyle w:val="Ttulo5"/>
       <w:lvlText w:val="%1.%2.%3.%4.%5"/>
       <w:lvlJc w:val="left"/>
       <w:pPr>
@@ -1265,7 +1302,7 @@
     <w:lvl w:ilvl="5">
       <w:start w:val="1"/>
       <w:numFmt w:val="decimal"/>
-      <w:pStyle w:val="Cabealho6"/>
+      <w:pStyle w:val="Ttulo6"/>
       <w:lvlText w:val="%1.%2.%3.%4.%5.%6"/>
       <w:lvlJc w:val="left"/>
       <w:pPr>
@@ -1278,7 +1315,7 @@
     <w:lvl w:ilvl="6">
       <w:start w:val="1"/>
       <w:numFmt w:val="decimal"/>
-      <w:pStyle w:val="Cabealho7"/>
+      <w:pStyle w:val="Ttulo7"/>
       <w:lvlText w:val="%1.%2.%3.%4.%5.%6.%7"/>
       <w:lvlJc w:val="left"/>
       <w:pPr>
@@ -1291,7 +1328,7 @@
     <w:lvl w:ilvl="7">
       <w:start w:val="1"/>
       <w:numFmt w:val="decimal"/>
-      <w:pStyle w:val="Cabealho8"/>
+      <w:pStyle w:val="Ttulo8"/>
       <w:lvlText w:val="%1.%2.%3.%4.%5.%6.%7.%8"/>
       <w:lvlJc w:val="left"/>
       <w:pPr>
@@ -1304,7 +1341,7 @@
     <w:lvl w:ilvl="8">
       <w:start w:val="1"/>
       <w:numFmt w:val="decimal"/>
-      <w:pStyle w:val="Cabealho9"/>
+      <w:pStyle w:val="Ttulo9"/>
       <w:lvlText w:val="%1.%2.%3.%4.%5.%6.%7.%8.%9"/>
       <w:lvlJc w:val="left"/>
       <w:pPr>
@@ -2912,11 +2949,11 @@
       <w:szCs w:val="24"/>
     </w:rPr>
   </w:style>
-  <w:style w:type="paragraph" w:styleId="Cabealho1">
+  <w:style w:type="paragraph" w:styleId="Ttulo1">
     <w:name w:val="heading 1"/>
     <w:basedOn w:val="Normal"/>
     <w:next w:val="Normal"/>
-    <w:link w:val="Cabealho1Carter"/>
+    <w:link w:val="Ttulo1Char"/>
     <w:qFormat/>
     <w:rsid w:val="004B2D93"/>
     <w:pPr>
@@ -2934,11 +2971,11 @@
       <w:szCs w:val="20"/>
     </w:rPr>
   </w:style>
-  <w:style w:type="paragraph" w:styleId="Cabealho2">
+  <w:style w:type="paragraph" w:styleId="Ttulo2">
     <w:name w:val="heading 2"/>
-    <w:basedOn w:val="Cabealho1"/>
+    <w:basedOn w:val="Ttulo1"/>
     <w:next w:val="Normal"/>
-    <w:link w:val="Cabealho2Carter"/>
+    <w:link w:val="Ttulo2Char"/>
     <w:qFormat/>
     <w:rsid w:val="004B2D93"/>
     <w:pPr>
@@ -2952,10 +2989,10 @@
       <w:sz w:val="20"/>
     </w:rPr>
   </w:style>
-  <w:style w:type="paragraph" w:styleId="Cabealho3">
+  <w:style w:type="paragraph" w:styleId="Ttulo3">
     <w:name w:val="heading 3"/>
-    <w:basedOn w:val="Cabealho1"/>
-    <w:link w:val="Cabealho3Carter"/>
+    <w:basedOn w:val="Ttulo1"/>
+    <w:link w:val="Ttulo3Char"/>
     <w:qFormat/>
     <w:rsid w:val="004B2D93"/>
     <w:pPr>
@@ -2972,11 +3009,11 @@
       <w:sz w:val="20"/>
     </w:rPr>
   </w:style>
-  <w:style w:type="paragraph" w:styleId="Cabealho4">
+  <w:style w:type="paragraph" w:styleId="Ttulo4">
     <w:name w:val="heading 4"/>
     <w:basedOn w:val="Normal"/>
     <w:next w:val="Normal"/>
-    <w:link w:val="Cabealho4Carter"/>
+    <w:link w:val="Ttulo4Char"/>
     <w:qFormat/>
     <w:rsid w:val="004B2D93"/>
     <w:pPr>
@@ -2995,11 +3032,11 @@
       <w:szCs w:val="28"/>
     </w:rPr>
   </w:style>
-  <w:style w:type="paragraph" w:styleId="Cabealho5">
+  <w:style w:type="paragraph" w:styleId="Ttulo5">
     <w:name w:val="heading 5"/>
     <w:basedOn w:val="Normal"/>
     <w:next w:val="Normal"/>
-    <w:link w:val="Cabealho5Carter"/>
+    <w:link w:val="Ttulo5Char"/>
     <w:qFormat/>
     <w:rsid w:val="004B2D93"/>
     <w:pPr>
@@ -3019,11 +3056,11 @@
       <w:szCs w:val="26"/>
     </w:rPr>
   </w:style>
-  <w:style w:type="paragraph" w:styleId="Cabealho6">
+  <w:style w:type="paragraph" w:styleId="Ttulo6">
     <w:name w:val="heading 6"/>
     <w:basedOn w:val="Normal"/>
     <w:next w:val="Normal"/>
-    <w:link w:val="Cabealho6Carter"/>
+    <w:link w:val="Ttulo6Char"/>
     <w:qFormat/>
     <w:rsid w:val="004B2D93"/>
     <w:pPr>
@@ -3041,11 +3078,11 @@
       <w:szCs w:val="22"/>
     </w:rPr>
   </w:style>
-  <w:style w:type="paragraph" w:styleId="Cabealho7">
+  <w:style w:type="paragraph" w:styleId="Ttulo7">
     <w:name w:val="heading 7"/>
     <w:basedOn w:val="Normal"/>
     <w:next w:val="Normal"/>
-    <w:link w:val="Cabealho7Carter"/>
+    <w:link w:val="Ttulo7Char"/>
     <w:qFormat/>
     <w:rsid w:val="004B2D93"/>
     <w:pPr>
@@ -3057,11 +3094,11 @@
       <w:outlineLvl w:val="6"/>
     </w:pPr>
   </w:style>
-  <w:style w:type="paragraph" w:styleId="Cabealho8">
+  <w:style w:type="paragraph" w:styleId="Ttulo8">
     <w:name w:val="heading 8"/>
     <w:basedOn w:val="Normal"/>
     <w:next w:val="Normal"/>
-    <w:link w:val="Cabealho8Carter"/>
+    <w:link w:val="Ttulo8Char"/>
     <w:qFormat/>
     <w:rsid w:val="004B2D93"/>
     <w:pPr>
@@ -3077,11 +3114,11 @@
       <w:iCs/>
     </w:rPr>
   </w:style>
-  <w:style w:type="paragraph" w:styleId="Cabealho9">
+  <w:style w:type="paragraph" w:styleId="Ttulo9">
     <w:name w:val="heading 9"/>
     <w:basedOn w:val="Normal"/>
     <w:next w:val="Normal"/>
-    <w:link w:val="Cabealho9Carter"/>
+    <w:link w:val="Ttulo9Char"/>
     <w:qFormat/>
     <w:rsid w:val="004B2D93"/>
     <w:pPr>
@@ -3098,7 +3135,7 @@
       <w:szCs w:val="22"/>
     </w:rPr>
   </w:style>
-  <w:style w:type="character" w:default="1" w:styleId="Tipodeletrapredefinidodopargrafo">
+  <w:style w:type="character" w:default="1" w:styleId="Fontepargpadro">
     <w:name w:val="Default Paragraph Font"/>
     <w:uiPriority w:val="1"/>
     <w:semiHidden/>
@@ -3125,10 +3162,10 @@
     <w:semiHidden/>
     <w:unhideWhenUsed/>
   </w:style>
-  <w:style w:type="character" w:customStyle="1" w:styleId="Cabealho1Carter">
-    <w:name w:val="Cabeçalho 1 Caráter"/>
-    <w:basedOn w:val="Tipodeletrapredefinidodopargrafo"/>
-    <w:link w:val="Cabealho1"/>
+  <w:style w:type="character" w:customStyle="1" w:styleId="Ttulo1Char">
+    <w:name w:val="Título 1 Char"/>
+    <w:basedOn w:val="Fontepargpadro"/>
+    <w:link w:val="Ttulo1"/>
     <w:rsid w:val="004B2D93"/>
     <w:rPr>
       <w:rFonts w:ascii="Arial" w:eastAsia="Times New Roman" w:hAnsi="Arial" w:cs="Times New Roman"/>
@@ -3137,10 +3174,10 @@
       <w:szCs w:val="20"/>
     </w:rPr>
   </w:style>
-  <w:style w:type="character" w:customStyle="1" w:styleId="Cabealho2Carter">
-    <w:name w:val="Cabeçalho 2 Caráter"/>
-    <w:basedOn w:val="Tipodeletrapredefinidodopargrafo"/>
-    <w:link w:val="Cabealho2"/>
+  <w:style w:type="character" w:customStyle="1" w:styleId="Ttulo2Char">
+    <w:name w:val="Título 2 Char"/>
+    <w:basedOn w:val="Fontepargpadro"/>
+    <w:link w:val="Ttulo2"/>
     <w:rsid w:val="004B2D93"/>
     <w:rPr>
       <w:rFonts w:ascii="Arial" w:eastAsia="Times New Roman" w:hAnsi="Arial" w:cs="Times New Roman"/>
@@ -3149,10 +3186,10 @@
       <w:szCs w:val="20"/>
     </w:rPr>
   </w:style>
-  <w:style w:type="character" w:customStyle="1" w:styleId="Cabealho3Carter">
-    <w:name w:val="Cabeçalho 3 Caráter"/>
-    <w:basedOn w:val="Tipodeletrapredefinidodopargrafo"/>
-    <w:link w:val="Cabealho3"/>
+  <w:style w:type="character" w:customStyle="1" w:styleId="Ttulo3Char">
+    <w:name w:val="Título 3 Char"/>
+    <w:basedOn w:val="Fontepargpadro"/>
+    <w:link w:val="Ttulo3"/>
     <w:rsid w:val="004B2D93"/>
     <w:rPr>
       <w:rFonts w:ascii="Arial" w:eastAsia="Times New Roman" w:hAnsi="Arial" w:cs="Times New Roman"/>
@@ -3161,10 +3198,10 @@
       <w:szCs w:val="20"/>
     </w:rPr>
   </w:style>
-  <w:style w:type="character" w:customStyle="1" w:styleId="Cabealho4Carter">
-    <w:name w:val="Cabeçalho 4 Caráter"/>
-    <w:basedOn w:val="Tipodeletrapredefinidodopargrafo"/>
-    <w:link w:val="Cabealho4"/>
+  <w:style w:type="character" w:customStyle="1" w:styleId="Ttulo4Char">
+    <w:name w:val="Título 4 Char"/>
+    <w:basedOn w:val="Fontepargpadro"/>
+    <w:link w:val="Ttulo4"/>
     <w:rsid w:val="004B2D93"/>
     <w:rPr>
       <w:rFonts w:ascii="Times New Roman" w:eastAsia="Times New Roman" w:hAnsi="Times New Roman" w:cs="Times New Roman"/>
@@ -3174,10 +3211,10 @@
       <w:szCs w:val="28"/>
     </w:rPr>
   </w:style>
-  <w:style w:type="character" w:customStyle="1" w:styleId="Cabealho5Carter">
-    <w:name w:val="Cabeçalho 5 Caráter"/>
-    <w:basedOn w:val="Tipodeletrapredefinidodopargrafo"/>
-    <w:link w:val="Cabealho5"/>
+  <w:style w:type="character" w:customStyle="1" w:styleId="Ttulo5Char">
+    <w:name w:val="Título 5 Char"/>
+    <w:basedOn w:val="Fontepargpadro"/>
+    <w:link w:val="Ttulo5"/>
     <w:rsid w:val="004B2D93"/>
     <w:rPr>
       <w:rFonts w:ascii="Times New Roman" w:eastAsia="Times New Roman" w:hAnsi="Times New Roman" w:cs="Times New Roman"/>
@@ -3189,10 +3226,10 @@
       <w:szCs w:val="26"/>
     </w:rPr>
   </w:style>
-  <w:style w:type="character" w:customStyle="1" w:styleId="Cabealho6Carter">
-    <w:name w:val="Cabeçalho 6 Caráter"/>
-    <w:basedOn w:val="Tipodeletrapredefinidodopargrafo"/>
-    <w:link w:val="Cabealho6"/>
+  <w:style w:type="character" w:customStyle="1" w:styleId="Ttulo6Char">
+    <w:name w:val="Título 6 Char"/>
+    <w:basedOn w:val="Fontepargpadro"/>
+    <w:link w:val="Ttulo6"/>
     <w:rsid w:val="004B2D93"/>
     <w:rPr>
       <w:rFonts w:ascii="Times New Roman" w:eastAsia="Times New Roman" w:hAnsi="Times New Roman" w:cs="Times New Roman"/>
@@ -3200,10 +3237,10 @@
       <w:bCs/>
     </w:rPr>
   </w:style>
-  <w:style w:type="character" w:customStyle="1" w:styleId="Cabealho7Carter">
-    <w:name w:val="Cabeçalho 7 Caráter"/>
-    <w:basedOn w:val="Tipodeletrapredefinidodopargrafo"/>
-    <w:link w:val="Cabealho7"/>
+  <w:style w:type="character" w:customStyle="1" w:styleId="Ttulo7Char">
+    <w:name w:val="Título 7 Char"/>
+    <w:basedOn w:val="Fontepargpadro"/>
+    <w:link w:val="Ttulo7"/>
     <w:rsid w:val="004B2D93"/>
     <w:rPr>
       <w:rFonts w:ascii="Times New Roman" w:eastAsia="Times New Roman" w:hAnsi="Times New Roman" w:cs="Times New Roman"/>
@@ -3211,10 +3248,10 @@
       <w:szCs w:val="24"/>
     </w:rPr>
   </w:style>
-  <w:style w:type="character" w:customStyle="1" w:styleId="Cabealho8Carter">
-    <w:name w:val="Cabeçalho 8 Caráter"/>
-    <w:basedOn w:val="Tipodeletrapredefinidodopargrafo"/>
-    <w:link w:val="Cabealho8"/>
+  <w:style w:type="character" w:customStyle="1" w:styleId="Ttulo8Char">
+    <w:name w:val="Título 8 Char"/>
+    <w:basedOn w:val="Fontepargpadro"/>
+    <w:link w:val="Ttulo8"/>
     <w:rsid w:val="004B2D93"/>
     <w:rPr>
       <w:rFonts w:ascii="Times New Roman" w:eastAsia="Times New Roman" w:hAnsi="Times New Roman" w:cs="Times New Roman"/>
@@ -3224,10 +3261,10 @@
       <w:szCs w:val="24"/>
     </w:rPr>
   </w:style>
-  <w:style w:type="character" w:customStyle="1" w:styleId="Cabealho9Carter">
-    <w:name w:val="Cabeçalho 9 Caráter"/>
-    <w:basedOn w:val="Tipodeletrapredefinidodopargrafo"/>
-    <w:link w:val="Cabealho9"/>
+  <w:style w:type="character" w:customStyle="1" w:styleId="Ttulo9Char">
+    <w:name w:val="Título 9 Char"/>
+    <w:basedOn w:val="Fontepargpadro"/>
+    <w:link w:val="Ttulo9"/>
     <w:rsid w:val="004B2D93"/>
     <w:rPr>
       <w:rFonts w:ascii="Arial" w:eastAsia="Times New Roman" w:hAnsi="Arial" w:cs="Arial"/>
@@ -3236,7 +3273,7 @@
   <w:style w:type="paragraph" w:styleId="Cabealho">
     <w:name w:val="header"/>
     <w:basedOn w:val="Normal"/>
-    <w:link w:val="CabealhoCarter"/>
+    <w:link w:val="CabealhoChar"/>
     <w:semiHidden/>
     <w:rsid w:val="004B2D93"/>
     <w:pPr>
@@ -3246,9 +3283,9 @@
       </w:tabs>
     </w:pPr>
   </w:style>
-  <w:style w:type="character" w:customStyle="1" w:styleId="CabealhoCarter">
-    <w:name w:val="Cabeçalho Caráter"/>
-    <w:basedOn w:val="Tipodeletrapredefinidodopargrafo"/>
+  <w:style w:type="character" w:customStyle="1" w:styleId="CabealhoChar">
+    <w:name w:val="Cabeçalho Char"/>
+    <w:basedOn w:val="Fontepargpadro"/>
     <w:link w:val="Cabealho"/>
     <w:semiHidden/>
     <w:rsid w:val="004B2D93"/>
@@ -3261,7 +3298,7 @@
   <w:style w:type="paragraph" w:styleId="Rodap">
     <w:name w:val="footer"/>
     <w:basedOn w:val="Normal"/>
-    <w:link w:val="RodapCarter"/>
+    <w:link w:val="RodapChar"/>
     <w:semiHidden/>
     <w:rsid w:val="004B2D93"/>
     <w:pPr>
@@ -3271,9 +3308,9 @@
       </w:tabs>
     </w:pPr>
   </w:style>
-  <w:style w:type="character" w:customStyle="1" w:styleId="RodapCarter">
-    <w:name w:val="Rodapé Caráter"/>
-    <w:basedOn w:val="Tipodeletrapredefinidodopargrafo"/>
+  <w:style w:type="character" w:customStyle="1" w:styleId="RodapChar">
+    <w:name w:val="Rodapé Char"/>
+    <w:basedOn w:val="Fontepargpadro"/>
     <w:link w:val="Rodap"/>
     <w:semiHidden/>
     <w:rsid w:val="004B2D93"/>
@@ -3285,14 +3322,14 @@
   </w:style>
   <w:style w:type="character" w:styleId="Nmerodepgina">
     <w:name w:val="page number"/>
-    <w:basedOn w:val="Tipodeletrapredefinidodopargrafo"/>
+    <w:basedOn w:val="Fontepargpadro"/>
     <w:semiHidden/>
     <w:rsid w:val="004B2D93"/>
   </w:style>
   <w:style w:type="paragraph" w:styleId="Corpodetexto">
     <w:name w:val="Body Text"/>
     <w:basedOn w:val="Normal"/>
-    <w:link w:val="CorpodetextoCarter"/>
+    <w:link w:val="CorpodetextoChar"/>
     <w:semiHidden/>
     <w:rsid w:val="004B2D93"/>
     <w:pPr>
@@ -3306,9 +3343,9 @@
       <w:szCs w:val="20"/>
     </w:rPr>
   </w:style>
-  <w:style w:type="character" w:customStyle="1" w:styleId="CorpodetextoCarter">
-    <w:name w:val="Corpo de texto Caráter"/>
-    <w:basedOn w:val="Tipodeletrapredefinidodopargrafo"/>
+  <w:style w:type="character" w:customStyle="1" w:styleId="CorpodetextoChar">
+    <w:name w:val="Corpo de texto Char"/>
+    <w:basedOn w:val="Fontepargpadro"/>
     <w:link w:val="Corpodetexto"/>
     <w:semiHidden/>
     <w:rsid w:val="004B2D93"/>
@@ -3321,7 +3358,7 @@
   <w:style w:type="paragraph" w:styleId="Ttulo">
     <w:name w:val="Title"/>
     <w:basedOn w:val="Normal"/>
-    <w:link w:val="TtuloCarter"/>
+    <w:link w:val="TtuloChar"/>
     <w:qFormat/>
     <w:rsid w:val="004B2D93"/>
     <w:pPr>
@@ -3338,9 +3375,9 @@
       <w:szCs w:val="32"/>
     </w:rPr>
   </w:style>
-  <w:style w:type="character" w:customStyle="1" w:styleId="TtuloCarter">
-    <w:name w:val="Título Caráter"/>
-    <w:basedOn w:val="Tipodeletrapredefinidodopargrafo"/>
+  <w:style w:type="character" w:customStyle="1" w:styleId="TtuloChar">
+    <w:name w:val="Título Char"/>
+    <w:basedOn w:val="Fontepargpadro"/>
     <w:link w:val="Ttulo"/>
     <w:rsid w:val="004B2D93"/>
     <w:rPr>
@@ -3354,7 +3391,7 @@
   </w:style>
   <w:style w:type="character" w:styleId="Refdecomentrio">
     <w:name w:val="annotation reference"/>
-    <w:basedOn w:val="Tipodeletrapredefinidodopargrafo"/>
+    <w:basedOn w:val="Fontepargpadro"/>
     <w:uiPriority w:val="99"/>
     <w:semiHidden/>
     <w:unhideWhenUsed/>
@@ -3367,7 +3404,7 @@
   <w:style w:type="paragraph" w:styleId="Textodecomentrio">
     <w:name w:val="annotation text"/>
     <w:basedOn w:val="Normal"/>
-    <w:link w:val="TextodecomentrioCarter"/>
+    <w:link w:val="TextodecomentrioChar"/>
     <w:uiPriority w:val="99"/>
     <w:semiHidden/>
     <w:unhideWhenUsed/>
@@ -3377,9 +3414,9 @@
       <w:szCs w:val="20"/>
     </w:rPr>
   </w:style>
-  <w:style w:type="character" w:customStyle="1" w:styleId="TextodecomentrioCarter">
-    <w:name w:val="Texto de comentário Caráter"/>
-    <w:basedOn w:val="Tipodeletrapredefinidodopargrafo"/>
+  <w:style w:type="character" w:customStyle="1" w:styleId="TextodecomentrioChar">
+    <w:name w:val="Texto de comentário Char"/>
+    <w:basedOn w:val="Fontepargpadro"/>
     <w:link w:val="Textodecomentrio"/>
     <w:uiPriority w:val="99"/>
     <w:semiHidden/>
@@ -3390,11 +3427,11 @@
       <w:szCs w:val="20"/>
     </w:rPr>
   </w:style>
-  <w:style w:type="paragraph" w:styleId="Assuntodecomentrio">
+  <w:style w:type="paragraph" w:styleId="Assuntodocomentrio">
     <w:name w:val="annotation subject"/>
     <w:basedOn w:val="Textodecomentrio"/>
     <w:next w:val="Textodecomentrio"/>
-    <w:link w:val="AssuntodecomentrioCarter"/>
+    <w:link w:val="AssuntodocomentrioChar"/>
     <w:uiPriority w:val="99"/>
     <w:semiHidden/>
     <w:unhideWhenUsed/>
@@ -3404,10 +3441,10 @@
       <w:bCs/>
     </w:rPr>
   </w:style>
-  <w:style w:type="character" w:customStyle="1" w:styleId="AssuntodecomentrioCarter">
-    <w:name w:val="Assunto de comentário Caráter"/>
-    <w:basedOn w:val="TextodecomentrioCarter"/>
-    <w:link w:val="Assuntodecomentrio"/>
+  <w:style w:type="character" w:customStyle="1" w:styleId="AssuntodocomentrioChar">
+    <w:name w:val="Assunto do comentário Char"/>
+    <w:basedOn w:val="TextodecomentrioChar"/>
+    <w:link w:val="Assuntodocomentrio"/>
     <w:uiPriority w:val="99"/>
     <w:semiHidden/>
     <w:rsid w:val="00762AF4"/>
@@ -3422,7 +3459,7 @@
   <w:style w:type="paragraph" w:styleId="Textodebalo">
     <w:name w:val="Balloon Text"/>
     <w:basedOn w:val="Normal"/>
-    <w:link w:val="TextodebaloCarter"/>
+    <w:link w:val="TextodebaloChar"/>
     <w:uiPriority w:val="99"/>
     <w:semiHidden/>
     <w:unhideWhenUsed/>
@@ -3433,9 +3470,9 @@
       <w:szCs w:val="18"/>
     </w:rPr>
   </w:style>
-  <w:style w:type="character" w:customStyle="1" w:styleId="TextodebaloCarter">
-    <w:name w:val="Texto de balão Caráter"/>
-    <w:basedOn w:val="Tipodeletrapredefinidodopargrafo"/>
+  <w:style w:type="character" w:customStyle="1" w:styleId="TextodebaloChar">
+    <w:name w:val="Texto de balão Char"/>
+    <w:basedOn w:val="Fontepargpadro"/>
     <w:link w:val="Textodebalo"/>
     <w:uiPriority w:val="99"/>
     <w:semiHidden/>

</xml_diff>

<commit_message>
#2 build da Implementação Alocar Disciplina
Junto UC E documento de requisito
</commit_message>
<xml_diff>
--- a/requisitos/Administrador/SD_Alocar_Professor_Disciplina.docx
+++ b/requisitos/Administrador/SD_Alocar_Professor_Disciplina.docx
@@ -22,8 +22,19 @@
         <w:t xml:space="preserve">Caso de Uso: </w:t>
       </w:r>
       <w:r>
-        <w:t>Alocar Professor para Disciplina</w:t>
-      </w:r>
+        <w:t xml:space="preserve">Alocar Professor para </w:t>
+      </w:r>
+      <w:r>
+        <w:t xml:space="preserve">uma </w:t>
+      </w:r>
+      <w:r>
+        <w:t>Disciplina</w:t>
+      </w:r>
+    </w:p>
+    <w:p>
+      <w:pPr>
+        <w:pStyle w:val="Ttulo"/>
+      </w:pPr>
     </w:p>
     <w:p>
       <w:pPr>
@@ -36,6 +47,7 @@
     <w:p>
       <w:pPr>
         <w:pStyle w:val="Corpodetexto"/>
+        <w:ind w:left="432"/>
       </w:pPr>
       <w:r>
         <w:t xml:space="preserve">Esse requisito é responsável por </w:t>
@@ -96,7 +108,25 @@
         <w:pStyle w:val="Ttulo2"/>
       </w:pPr>
       <w:r>
-        <w:t>Ter Professor Cadastrado</w:t>
+        <w:t>Ter p</w:t>
+      </w:r>
+      <w:r>
+        <w:t>rofessor</w:t>
+      </w:r>
+      <w:r>
+        <w:t>(es)</w:t>
+      </w:r>
+      <w:r>
+        <w:t xml:space="preserve"> </w:t>
+      </w:r>
+      <w:r>
+        <w:t xml:space="preserve">e disciplina(s) </w:t>
+      </w:r>
+      <w:r>
+        <w:t>Cadastrado</w:t>
+      </w:r>
+      <w:r>
+        <w:t>s</w:t>
       </w:r>
     </w:p>
     <w:p>
@@ -104,15 +134,10 @@
         <w:pStyle w:val="Ttulo2"/>
       </w:pPr>
       <w:r>
-        <w:t>Ter Disciplina Cadastrada</w:t>
-      </w:r>
-    </w:p>
-    <w:p>
-      <w:pPr>
-        <w:pStyle w:val="Ttulo2"/>
-      </w:pPr>
-      <w:r>
-        <w:t>O Período estar em estado de aberto</w:t>
+        <w:t>O p</w:t>
+      </w:r>
+      <w:r>
+        <w:t>eríodo estar em estado de aberto</w:t>
       </w:r>
     </w:p>
     <w:p>
@@ -135,22 +160,28 @@
         <w:t xml:space="preserve">Esse caso de uso começa quando </w:t>
       </w:r>
       <w:r>
-        <w:t>o A</w:t>
+        <w:t>o a</w:t>
       </w:r>
       <w:r>
         <w:t>dministrador escolhe a opção de</w:t>
       </w:r>
       <w:r>
-        <w:t xml:space="preserve"> Alocar</w:t>
-      </w:r>
-      <w:r>
-        <w:t xml:space="preserve"> </w:t>
-      </w:r>
-      <w:r>
-        <w:t>Professor</w:t>
+        <w:t xml:space="preserve"> a</w:t>
+      </w:r>
+      <w:r>
+        <w:t>locar</w:t>
+      </w:r>
+      <w:r>
+        <w:t xml:space="preserve"> um p</w:t>
+      </w:r>
+      <w:r>
+        <w:t>rofessor</w:t>
       </w:r>
       <w:r>
         <w:t>. [FA1]</w:t>
+      </w:r>
+      <w:r>
+        <w:t>.</w:t>
       </w:r>
     </w:p>
     <w:p>
@@ -162,7 +193,43 @@
         </w:numPr>
       </w:pPr>
       <w:r>
-        <w:t>O sistema recupera do banco de dados as disciplinas que não tem professor alocado.</w:t>
+        <w:t xml:space="preserve">O sistema </w:t>
+      </w:r>
+      <w:r>
+        <w:t>exibe</w:t>
+      </w:r>
+      <w:r>
+        <w:t xml:space="preserve"> uma nova tela </w:t>
+      </w:r>
+      <w:r>
+        <w:t>co</w:t>
+      </w:r>
+      <w:r>
+        <w:t>ntendo</w:t>
+      </w:r>
+      <w:r>
+        <w:t xml:space="preserve"> disciplina</w:t>
+      </w:r>
+      <w:r>
+        <w:t>(s)</w:t>
+      </w:r>
+      <w:r>
+        <w:t xml:space="preserve"> </w:t>
+      </w:r>
+      <w:r>
+        <w:t>e</w:t>
+      </w:r>
+      <w:r>
+        <w:t xml:space="preserve"> professor</w:t>
+      </w:r>
+      <w:r>
+        <w:t>(es)</w:t>
+      </w:r>
+      <w:r>
+        <w:t xml:space="preserve"> </w:t>
+      </w:r>
+      <w:r>
+        <w:t>não alocados.</w:t>
       </w:r>
     </w:p>
     <w:p>
@@ -174,19 +241,22 @@
         </w:numPr>
       </w:pPr>
       <w:r>
-        <w:t xml:space="preserve">O sistema </w:t>
-      </w:r>
-      <w:r>
-        <w:t>exibe</w:t>
-      </w:r>
-      <w:r>
-        <w:t xml:space="preserve"> uma nova tela </w:t>
-      </w:r>
-      <w:r>
-        <w:t>com informações da disciplina que ainda não tem professor alocado, e os professores cadastrados para aquele curso</w:t>
+        <w:t>O a</w:t>
+      </w:r>
+      <w:r>
+        <w:t xml:space="preserve">dministrador </w:t>
+      </w:r>
+      <w:r>
+        <w:t>seleciona</w:t>
+      </w:r>
+      <w:r>
+        <w:t xml:space="preserve"> uma disciplina e um professor</w:t>
       </w:r>
       <w:r>
         <w:t>.</w:t>
+      </w:r>
+      <w:r>
+        <w:t xml:space="preserve"> </w:t>
       </w:r>
     </w:p>
     <w:p>
@@ -198,22 +268,25 @@
         </w:numPr>
       </w:pPr>
       <w:r>
-        <w:t>O A</w:t>
-      </w:r>
-      <w:r>
-        <w:t xml:space="preserve">dministrador </w:t>
-      </w:r>
-      <w:r>
-        <w:t>seleciona</w:t>
-      </w:r>
-      <w:r>
-        <w:t xml:space="preserve"> uma disciplina e um professor</w:t>
+        <w:t>O a</w:t>
+      </w:r>
+      <w:r>
+        <w:t>dministrador</w:t>
+      </w:r>
+      <w:r>
+        <w:t xml:space="preserve"> confirma a alocação</w:t>
       </w:r>
       <w:r>
         <w:t>.</w:t>
       </w:r>
       <w:r>
         <w:t xml:space="preserve"> </w:t>
+      </w:r>
+      <w:r>
+        <w:t>[FA2]</w:t>
+      </w:r>
+      <w:r>
+        <w:t>.</w:t>
       </w:r>
     </w:p>
     <w:p>
@@ -225,19 +298,10 @@
         </w:numPr>
       </w:pPr>
       <w:r>
-        <w:t>O Administrador</w:t>
-      </w:r>
-      <w:r>
-        <w:t xml:space="preserve"> confirma a alocação</w:t>
+        <w:t>O sistema exibe uma mensagem de confirmação. [FA3]</w:t>
       </w:r>
       <w:r>
         <w:t>.</w:t>
-      </w:r>
-      <w:r>
-        <w:t xml:space="preserve"> </w:t>
-      </w:r>
-      <w:r>
-        <w:t>[FA2]</w:t>
       </w:r>
     </w:p>
     <w:p>
@@ -249,13 +313,19 @@
         </w:numPr>
       </w:pPr>
       <w:r>
-        <w:t>O sistema</w:t>
-      </w:r>
-      <w:r>
-        <w:t xml:space="preserve"> relaciona o professor com a disci</w:t>
-      </w:r>
-      <w:r>
-        <w:t xml:space="preserve">plina e salva no banco. </w:t>
+        <w:t>O sistema muda o status da disciplina</w:t>
+      </w:r>
+      <w:r>
+        <w:t xml:space="preserve"> disponibilizando-a, </w:t>
+      </w:r>
+      <w:r>
+        <w:t>para o aluno optar po</w:t>
+      </w:r>
+      <w:r>
+        <w:t>r se registrar nessa disciplina</w:t>
+      </w:r>
+      <w:r>
+        <w:t>.</w:t>
       </w:r>
     </w:p>
     <w:p>
@@ -267,41 +337,31 @@
         </w:numPr>
       </w:pPr>
       <w:r>
-        <w:t>O sistema então</w:t>
-      </w:r>
-      <w:r>
-        <w:t xml:space="preserve"> muda o status da </w:t>
-      </w:r>
-      <w:r>
-        <w:t>disciplina</w:t>
-      </w:r>
-      <w:r>
-        <w:t xml:space="preserve"> para </w:t>
-      </w:r>
-      <w:proofErr w:type="gramStart"/>
-      <w:r>
-        <w:t>disponível,</w:t>
-      </w:r>
-      <w:bookmarkStart w:id="0" w:name="_GoBack"/>
-      <w:bookmarkEnd w:id="0"/>
+        <w:t>O sistema</w:t>
+      </w:r>
       <w:r>
         <w:t xml:space="preserve"> </w:t>
       </w:r>
       <w:r>
-        <w:t xml:space="preserve"> para</w:t>
-      </w:r>
-      <w:proofErr w:type="gramEnd"/>
-      <w:r>
-        <w:t xml:space="preserve"> que a</w:t>
-      </w:r>
-      <w:r>
-        <w:t xml:space="preserve">lunos </w:t>
-      </w:r>
-      <w:r>
-        <w:t xml:space="preserve">possam </w:t>
-      </w:r>
-      <w:r>
-        <w:t xml:space="preserve"> se registrar.</w:t>
+        <w:t>salva no banco a relação</w:t>
+      </w:r>
+      <w:r>
+        <w:t xml:space="preserve"> </w:t>
+      </w:r>
+      <w:r>
+        <w:t>d</w:t>
+      </w:r>
+      <w:r>
+        <w:t>o professor com a disci</w:t>
+      </w:r>
+      <w:r>
+        <w:t>plina</w:t>
+      </w:r>
+      <w:r>
+        <w:t>.</w:t>
+      </w:r>
+      <w:r>
+        <w:t xml:space="preserve"> </w:t>
       </w:r>
     </w:p>
     <w:p>
@@ -313,70 +373,61 @@
         </w:numPr>
       </w:pPr>
       <w:r>
-        <w:t>O sistema e</w:t>
-      </w:r>
-      <w:r>
-        <w:t>xibe uma mensagem de confirmação ao usuário</w:t>
+        <w:t>O caso de uso é encerrado.</w:t>
+      </w:r>
+    </w:p>
+    <w:p>
+      <w:pPr>
+        <w:pStyle w:val="Ttulo1"/>
+      </w:pPr>
+      <w:r>
+        <w:t>Fluxos Alternativos</w:t>
+      </w:r>
+    </w:p>
+    <w:p>
+      <w:pPr>
+        <w:pStyle w:val="Ttulo2"/>
+      </w:pPr>
+      <w:r>
+        <w:t>[FA1]</w:t>
+      </w:r>
+    </w:p>
+    <w:p>
+      <w:pPr>
+        <w:pStyle w:val="Corpodetexto"/>
+      </w:pPr>
+      <w:r>
+        <w:t xml:space="preserve">Se no passo 1 do </w:t>
+      </w:r>
+      <w:r>
+        <w:t>fluxo</w:t>
+      </w:r>
+      <w:r>
+        <w:t xml:space="preserve"> principal não </w:t>
+      </w:r>
+      <w:r>
+        <w:t>haver</w:t>
+      </w:r>
+      <w:r>
+        <w:t xml:space="preserve"> disciplina </w:t>
+      </w:r>
+      <w:r>
+        <w:t xml:space="preserve">ou </w:t>
+      </w:r>
+      <w:r>
+        <w:t xml:space="preserve">professor </w:t>
+      </w:r>
+      <w:r>
+        <w:t xml:space="preserve">para </w:t>
+      </w:r>
+      <w:r>
+        <w:t>aloca</w:t>
+      </w:r>
+      <w:r>
+        <w:t>ção</w:t>
       </w:r>
       <w:r>
         <w:t>.</w:t>
-      </w:r>
-      <w:r>
-        <w:t xml:space="preserve"> [FA3]</w:t>
-      </w:r>
-    </w:p>
-    <w:p>
-      <w:pPr>
-        <w:pStyle w:val="Corpodetexto"/>
-        <w:numPr>
-          <w:ilvl w:val="0"/>
-          <w:numId w:val="2"/>
-        </w:numPr>
-      </w:pPr>
-      <w:r>
-        <w:t>O caso de uso é encerrado.</w:t>
-      </w:r>
-    </w:p>
-    <w:p>
-      <w:pPr>
-        <w:pStyle w:val="Ttulo1"/>
-      </w:pPr>
-      <w:r>
-        <w:t>Fluxos Alternativos</w:t>
-      </w:r>
-    </w:p>
-    <w:p>
-      <w:pPr>
-        <w:pStyle w:val="Ttulo2"/>
-      </w:pPr>
-      <w:r>
-        <w:t>[FA1]</w:t>
-      </w:r>
-    </w:p>
-    <w:p>
-      <w:pPr>
-        <w:pStyle w:val="Corpodetexto"/>
-      </w:pPr>
-      <w:r>
-        <w:t xml:space="preserve">Se no passo 1 do </w:t>
-      </w:r>
-      <w:r>
-        <w:t>fluxo</w:t>
-      </w:r>
-      <w:r>
-        <w:t xml:space="preserve"> principal não </w:t>
-      </w:r>
-      <w:r>
-        <w:t>haver</w:t>
-      </w:r>
-      <w:r>
-        <w:t xml:space="preserve"> disciplina </w:t>
-      </w:r>
-      <w:r>
-        <w:t>com</w:t>
-      </w:r>
-      <w:r>
-        <w:t xml:space="preserve"> professor alocado.</w:t>
       </w:r>
     </w:p>
     <w:p>
@@ -388,10 +439,25 @@
         </w:numPr>
       </w:pPr>
       <w:r>
-        <w:t>Exibir uma mensagem para o usuário informando que não há</w:t>
-      </w:r>
-      <w:r>
-        <w:t xml:space="preserve"> disciplina sem professor</w:t>
+        <w:t xml:space="preserve">Exibir uma mensagem para o </w:t>
+      </w:r>
+      <w:r>
+        <w:t>administrador</w:t>
+      </w:r>
+      <w:r>
+        <w:t xml:space="preserve"> informando que não há</w:t>
+      </w:r>
+      <w:r>
+        <w:t xml:space="preserve"> </w:t>
+      </w:r>
+      <w:r>
+        <w:t xml:space="preserve">disciplina sem professor </w:t>
+      </w:r>
+      <w:r>
+        <w:t>alocado</w:t>
+      </w:r>
+      <w:r>
+        <w:t>.</w:t>
       </w:r>
     </w:p>
     <w:p>
@@ -422,13 +488,22 @@
         <w:t xml:space="preserve">Se no passo </w:t>
       </w:r>
       <w:r>
-        <w:t>5</w:t>
+        <w:t>4</w:t>
       </w:r>
       <w:r>
         <w:t xml:space="preserve"> do fluxo</w:t>
       </w:r>
       <w:r>
-        <w:t xml:space="preserve"> principal o usuário não escolher o professor e confirmar.</w:t>
+        <w:t xml:space="preserve"> principal o </w:t>
+      </w:r>
+      <w:r>
+        <w:t>administrador con</w:t>
+      </w:r>
+      <w:r>
+        <w:t>firmar a operação selecionando</w:t>
+      </w:r>
+      <w:r>
+        <w:t xml:space="preserve"> apenas uma das duas opções disponíveis (disciplina ou professor).</w:t>
       </w:r>
     </w:p>
     <w:p>
@@ -443,25 +518,42 @@
         <w:t>Exibir</w:t>
       </w:r>
       <w:r>
-        <w:t xml:space="preserve"> uma mensagem para o usuário </w:t>
-      </w:r>
-      <w:r>
-        <w:t>informando que não foi selecionado</w:t>
+        <w:t xml:space="preserve"> uma mensagem para o </w:t>
+      </w:r>
+      <w:r>
+        <w:t>administrador</w:t>
       </w:r>
       <w:r>
         <w:t xml:space="preserve"> </w:t>
       </w:r>
       <w:r>
-        <w:t>um</w:t>
-      </w:r>
-      <w:r>
-        <w:t xml:space="preserve"> professor para ser alocado</w:t>
-      </w:r>
-      <w:r>
-        <w:t xml:space="preserve"> a disciplina</w:t>
-      </w:r>
-      <w:r>
-        <w:t xml:space="preserve">. </w:t>
+        <w:t>in</w:t>
+      </w:r>
+      <w:r>
+        <w:t>formando que</w:t>
+      </w:r>
+      <w:r>
+        <w:t xml:space="preserve"> selecione um item na lista de </w:t>
+      </w:r>
+      <w:bookmarkStart w:id="0" w:name="_GoBack"/>
+      <w:bookmarkEnd w:id="0"/>
+      <w:r>
+        <w:t xml:space="preserve">disciplina </w:t>
+      </w:r>
+      <w:r>
+        <w:t>ou</w:t>
+      </w:r>
+      <w:r>
+        <w:t xml:space="preserve"> de um</w:t>
+      </w:r>
+      <w:r>
+        <w:t xml:space="preserve"> professor</w:t>
+      </w:r>
+      <w:r>
+        <w:t>.</w:t>
+      </w:r>
+      <w:r>
+        <w:t xml:space="preserve"> </w:t>
       </w:r>
     </w:p>
     <w:p>
@@ -482,53 +574,13 @@
         <w:t xml:space="preserve"> para passo </w:t>
       </w:r>
       <w:r>
-        <w:t>4</w:t>
-      </w:r>
-      <w:r>
-        <w:t xml:space="preserve"> do fluxo principal.</w:t>
-      </w:r>
-    </w:p>
-    <w:p>
-      <w:pPr>
-        <w:pStyle w:val="Ttulo2"/>
-      </w:pPr>
-      <w:r>
-        <w:t xml:space="preserve"> </w:t>
-      </w:r>
-      <w:r>
-        <w:t>[FA3]</w:t>
-      </w:r>
-    </w:p>
-    <w:p>
-      <w:pPr>
-        <w:pStyle w:val="Corpodetexto"/>
-      </w:pPr>
-      <w:r>
-        <w:t xml:space="preserve">Se no passo </w:t>
-      </w:r>
-      <w:r>
-        <w:t>8</w:t>
-      </w:r>
-      <w:r>
-        <w:t xml:space="preserve"> do </w:t>
-      </w:r>
-      <w:r>
-        <w:t>fluxo</w:t>
-      </w:r>
-      <w:r>
-        <w:t xml:space="preserve"> principal ainda houver disciplina sem professor alocado.</w:t>
-      </w:r>
-    </w:p>
-    <w:p>
-      <w:pPr>
-        <w:pStyle w:val="Corpodetexto"/>
-        <w:numPr>
-          <w:ilvl w:val="0"/>
-          <w:numId w:val="8"/>
-        </w:numPr>
-      </w:pPr>
-      <w:r>
-        <w:t>Volta para passo 2 do fluxo principal.</w:t>
+        <w:t>3</w:t>
+      </w:r>
+      <w:r>
+        <w:t xml:space="preserve"> do fluxo principal</w:t>
+      </w:r>
+      <w:r>
+        <w:t>.</w:t>
       </w:r>
     </w:p>
     <w:p>
@@ -542,6 +594,7 @@
         <w:pStyle w:val="Ttulo1"/>
       </w:pPr>
       <w:r>
+        <w:lastRenderedPageBreak/>
         <w:t>Cenários Principais</w:t>
       </w:r>
     </w:p>
@@ -597,7 +650,10 @@
         </w:numPr>
       </w:pPr>
       <w:r>
-        <w:t>Passo do fluxo alternativo 1</w:t>
+        <w:t>Passo do Fluxo A</w:t>
+      </w:r>
+      <w:r>
+        <w:t>lternativo 1</w:t>
       </w:r>
       <w:r>
         <w:t>.</w:t>
@@ -635,39 +691,13 @@
         </w:numPr>
       </w:pPr>
       <w:r>
-        <w:t>Passo do fluxo alternativo 2.</w:t>
-      </w:r>
-    </w:p>
-    <w:p>
-      <w:pPr>
-        <w:pStyle w:val="Ttulo2"/>
-      </w:pPr>
-      <w:r>
-        <w:t>Cenário 4</w:t>
-      </w:r>
-    </w:p>
-    <w:p>
-      <w:pPr>
-        <w:pStyle w:val="Corpodetexto"/>
-        <w:numPr>
-          <w:ilvl w:val="0"/>
-          <w:numId w:val="11"/>
-        </w:numPr>
-      </w:pPr>
-      <w:r>
-        <w:t>Passos do Fluxo Principal.</w:t>
-      </w:r>
-    </w:p>
-    <w:p>
-      <w:pPr>
-        <w:pStyle w:val="Corpodetexto"/>
-        <w:numPr>
-          <w:ilvl w:val="0"/>
-          <w:numId w:val="11"/>
-        </w:numPr>
-      </w:pPr>
-      <w:r>
-        <w:t>Passo do fluxo alternativo 3.</w:t>
+        <w:t>Passo do Fluxo A</w:t>
+      </w:r>
+      <w:r>
+        <w:t>lternativo 2</w:t>
+      </w:r>
+      <w:r>
+        <w:t>.</w:t>
       </w:r>
     </w:p>
     <w:p>
@@ -690,6 +720,7 @@
     </w:p>
     <w:p>
       <w:pPr>
+        <w:ind w:left="708"/>
         <w:rPr>
           <w:sz w:val="20"/>
           <w:szCs w:val="20"/>
@@ -721,7 +752,21 @@
           <w:sz w:val="20"/>
           <w:szCs w:val="20"/>
         </w:rPr>
-        <w:t xml:space="preserve"> alocado a disciplina</w:t>
+        <w:t xml:space="preserve"> alocado a </w:t>
+      </w:r>
+      <w:r>
+        <w:rPr>
+          <w:sz w:val="20"/>
+          <w:szCs w:val="20"/>
+        </w:rPr>
+        <w:t xml:space="preserve">uma </w:t>
+      </w:r>
+      <w:r>
+        <w:rPr>
+          <w:sz w:val="20"/>
+          <w:szCs w:val="20"/>
+        </w:rPr>
+        <w:t>disciplina</w:t>
       </w:r>
       <w:r>
         <w:rPr>
@@ -752,7 +797,21 @@
           <w:sz w:val="20"/>
           <w:szCs w:val="20"/>
         </w:rPr>
-        <w:t xml:space="preserve">Ao final da execução deste caso de uso a disciplina está disponível para </w:t>
+        <w:t>Ao final da execução des</w:t>
+      </w:r>
+      <w:r>
+        <w:rPr>
+          <w:sz w:val="20"/>
+          <w:szCs w:val="20"/>
+        </w:rPr>
+        <w:t>te caso de uso a disciplina estará</w:t>
+      </w:r>
+      <w:r>
+        <w:rPr>
+          <w:sz w:val="20"/>
+          <w:szCs w:val="20"/>
+        </w:rPr>
+        <w:t xml:space="preserve"> disponível para </w:t>
       </w:r>
       <w:r>
         <w:rPr>
@@ -846,7 +905,7 @@
         <w:rPr>
           <w:b/>
         </w:rPr>
-        <w:t xml:space="preserve"> a </w:t>
+        <w:t xml:space="preserve"> </w:t>
       </w:r>
       <w:r>
         <w:rPr>
@@ -858,7 +917,13 @@
         <w:rPr>
           <w:b/>
         </w:rPr>
-        <w:t>ser alocado.</w:t>
+        <w:t>se alocar</w:t>
+      </w:r>
+      <w:r>
+        <w:rPr>
+          <w:b/>
+        </w:rPr>
+        <w:t>.</w:t>
       </w:r>
     </w:p>
     <w:p>

</xml_diff>

<commit_message>
2# fechamento da primeira entraga
o termo dupla so se for de 1
</commit_message>
<xml_diff>
--- a/requisitos/Administrador/SD_Alocar_Professor_Disciplina.docx
+++ b/requisitos/Administrador/SD_Alocar_Professor_Disciplina.docx
@@ -181,6 +181,15 @@
         <w:t>. [FA1]</w:t>
       </w:r>
       <w:r>
+        <w:t xml:space="preserve"> </w:t>
+      </w:r>
+      <w:r>
+        <w:t>[FA3</w:t>
+      </w:r>
+      <w:r>
+        <w:t>]</w:t>
+      </w:r>
+      <w:r>
         <w:t>.</w:t>
       </w:r>
     </w:p>
@@ -211,25 +220,15 @@
         <w:t xml:space="preserve"> disciplina</w:t>
       </w:r>
       <w:r>
-        <w:t>(s)</w:t>
-      </w:r>
-      <w:r>
-        <w:t xml:space="preserve"> </w:t>
-      </w:r>
-      <w:r>
-        <w:t>e</w:t>
-      </w:r>
-      <w:r>
-        <w:t xml:space="preserve"> professor</w:t>
-      </w:r>
-      <w:r>
-        <w:t>(es)</w:t>
-      </w:r>
-      <w:r>
-        <w:t xml:space="preserve"> </w:t>
-      </w:r>
-      <w:r>
-        <w:t>não alocados.</w:t>
+        <w:t>s quem não tem professor alocado,</w:t>
+      </w:r>
+      <w:r>
+        <w:t xml:space="preserve"> e uma lista de todos os professores cadastrados</w:t>
+      </w:r>
+      <w:bookmarkStart w:id="0" w:name="_GoBack"/>
+      <w:bookmarkEnd w:id="0"/>
+      <w:r>
+        <w:t>.</w:t>
       </w:r>
     </w:p>
     <w:p>
@@ -298,10 +297,10 @@
         </w:numPr>
       </w:pPr>
       <w:r>
-        <w:t>O sistema exibe uma mensagem de confirmação. [FA3]</w:t>
-      </w:r>
-      <w:r>
-        <w:t>.</w:t>
+        <w:t>O sistema exibe um</w:t>
+      </w:r>
+      <w:r>
+        <w:t>a mensagem de confirmação.</w:t>
       </w:r>
     </w:p>
     <w:p>
@@ -412,19 +411,16 @@
         <w:t xml:space="preserve"> disciplina </w:t>
       </w:r>
       <w:r>
-        <w:t xml:space="preserve">ou </w:t>
+        <w:t>sem</w:t>
+      </w:r>
+      <w:r>
+        <w:t xml:space="preserve"> </w:t>
       </w:r>
       <w:r>
         <w:t xml:space="preserve">professor </w:t>
       </w:r>
       <w:r>
-        <w:t xml:space="preserve">para </w:t>
-      </w:r>
-      <w:r>
-        <w:t>aloca</w:t>
-      </w:r>
-      <w:r>
-        <w:t>ção</w:t>
+        <w:t>alocado</w:t>
       </w:r>
       <w:r>
         <w:t>.</w:t>
@@ -535,8 +531,6 @@
       <w:r>
         <w:t xml:space="preserve"> selecione um item na lista de </w:t>
       </w:r>
-      <w:bookmarkStart w:id="0" w:name="_GoBack"/>
-      <w:bookmarkEnd w:id="0"/>
       <w:r>
         <w:t xml:space="preserve">disciplina </w:t>
       </w:r>
@@ -585,16 +579,94 @@
     </w:p>
     <w:p>
       <w:pPr>
+        <w:pStyle w:val="Ttulo2"/>
+      </w:pPr>
+      <w:r>
+        <w:t>[FA</w:t>
+      </w:r>
+      <w:r>
+        <w:t>3</w:t>
+      </w:r>
+      <w:r>
+        <w:t>]</w:t>
+      </w:r>
+    </w:p>
+    <w:p>
+      <w:pPr>
+        <w:pStyle w:val="Corpodetexto"/>
+      </w:pPr>
+      <w:r>
+        <w:t xml:space="preserve">Se no passo 1 do fluxo principal não </w:t>
+      </w:r>
+      <w:r>
+        <w:t>houver</w:t>
+      </w:r>
+      <w:r>
+        <w:t xml:space="preserve"> </w:t>
+      </w:r>
+      <w:r>
+        <w:t>professor</w:t>
+      </w:r>
+      <w:r>
+        <w:t xml:space="preserve"> cadastrado</w:t>
+      </w:r>
+      <w:r>
+        <w:t>.</w:t>
+      </w:r>
+    </w:p>
+    <w:p>
+      <w:pPr>
+        <w:pStyle w:val="Corpodetexto"/>
+      </w:pPr>
+      <w:r>
+        <w:lastRenderedPageBreak/>
+        <w:t>.</w:t>
+      </w:r>
+    </w:p>
+    <w:p>
+      <w:pPr>
+        <w:pStyle w:val="Corpodetexto"/>
+        <w:numPr>
+          <w:ilvl w:val="0"/>
+          <w:numId w:val="14"/>
+        </w:numPr>
+      </w:pPr>
+      <w:r>
+        <w:t xml:space="preserve">Exibir uma mensagem para o administrador informando que não há </w:t>
+      </w:r>
+      <w:r>
+        <w:t>professor cadastrado</w:t>
+      </w:r>
+      <w:r>
+        <w:t>.</w:t>
+      </w:r>
+    </w:p>
+    <w:p>
+      <w:pPr>
+        <w:pStyle w:val="Corpodetexto"/>
+        <w:numPr>
+          <w:ilvl w:val="0"/>
+          <w:numId w:val="14"/>
+        </w:numPr>
+      </w:pPr>
+      <w:r>
+        <w:t>O caso de uso é encerrado.</w:t>
+      </w:r>
+    </w:p>
+    <w:p>
+      <w:pPr>
         <w:pStyle w:val="Corpodetexto"/>
         <w:ind w:left="0"/>
       </w:pPr>
+      <w:r>
+        <w:t>Voltar para passo 3 do fluxo principal.</w:t>
+      </w:r>
     </w:p>
     <w:p>
       <w:pPr>
         <w:pStyle w:val="Ttulo1"/>
       </w:pPr>
       <w:r>
-        <w:lastRenderedPageBreak/>
         <w:t>Cenários Principais</w:t>
       </w:r>
     </w:p>
@@ -695,6 +767,44 @@
       </w:r>
       <w:r>
         <w:t>lternativo 2</w:t>
+      </w:r>
+      <w:r>
+        <w:t>.</w:t>
+      </w:r>
+    </w:p>
+    <w:p>
+      <w:pPr>
+        <w:pStyle w:val="Ttulo2"/>
+      </w:pPr>
+      <w:r>
+        <w:t>Cenário 2</w:t>
+      </w:r>
+    </w:p>
+    <w:p>
+      <w:pPr>
+        <w:pStyle w:val="Corpodetexto"/>
+        <w:numPr>
+          <w:ilvl w:val="0"/>
+          <w:numId w:val="15"/>
+        </w:numPr>
+      </w:pPr>
+      <w:r>
+        <w:t>Passos do Fluxo Principal.</w:t>
+      </w:r>
+    </w:p>
+    <w:p>
+      <w:pPr>
+        <w:pStyle w:val="Corpodetexto"/>
+        <w:numPr>
+          <w:ilvl w:val="0"/>
+          <w:numId w:val="15"/>
+        </w:numPr>
+      </w:pPr>
+      <w:r>
+        <w:t>Passo do Fluxo A</w:t>
+      </w:r>
+      <w:r>
+        <w:t>lternativo 3</w:t>
       </w:r>
       <w:r>
         <w:t>.</w:t>
@@ -1114,7 +1224,7 @@
               <w:rStyle w:val="Nmerodepgina"/>
               <w:noProof/>
             </w:rPr>
-            <w:t>2</w:t>
+            <w:t>1</w:t>
           </w:r>
           <w:r>
             <w:rPr>
@@ -2500,6 +2610,181 @@
     </w:lvl>
   </w:abstractNum>
   <w:abstractNum w:abstractNumId="12">
+    <w:nsid w:val="5F7F68B1"/>
+    <w:multiLevelType w:val="hybridMultilevel"/>
+    <w:tmpl w:val="701C5C62"/>
+    <w:lvl w:ilvl="0" w:tplc="371A2CA0">
+      <w:start w:val="1"/>
+      <w:numFmt w:val="decimal"/>
+      <w:lvlText w:val="%1."/>
+      <w:lvlJc w:val="left"/>
+      <w:pPr>
+        <w:ind w:left="1440" w:hanging="360"/>
+      </w:pPr>
+      <w:rPr>
+        <w:rFonts w:hint="default"/>
+      </w:rPr>
+    </w:lvl>
+    <w:lvl w:ilvl="1" w:tplc="04160019" w:tentative="1">
+      <w:start w:val="1"/>
+      <w:numFmt w:val="lowerLetter"/>
+      <w:lvlText w:val="%2."/>
+      <w:lvlJc w:val="left"/>
+      <w:pPr>
+        <w:ind w:left="2160" w:hanging="360"/>
+      </w:pPr>
+    </w:lvl>
+    <w:lvl w:ilvl="2" w:tplc="0416001B" w:tentative="1">
+      <w:start w:val="1"/>
+      <w:numFmt w:val="lowerRoman"/>
+      <w:lvlText w:val="%3."/>
+      <w:lvlJc w:val="right"/>
+      <w:pPr>
+        <w:ind w:left="2880" w:hanging="180"/>
+      </w:pPr>
+    </w:lvl>
+    <w:lvl w:ilvl="3" w:tplc="0416000F" w:tentative="1">
+      <w:start w:val="1"/>
+      <w:numFmt w:val="decimal"/>
+      <w:lvlText w:val="%4."/>
+      <w:lvlJc w:val="left"/>
+      <w:pPr>
+        <w:ind w:left="3600" w:hanging="360"/>
+      </w:pPr>
+    </w:lvl>
+    <w:lvl w:ilvl="4" w:tplc="04160019" w:tentative="1">
+      <w:start w:val="1"/>
+      <w:numFmt w:val="lowerLetter"/>
+      <w:lvlText w:val="%5."/>
+      <w:lvlJc w:val="left"/>
+      <w:pPr>
+        <w:ind w:left="4320" w:hanging="360"/>
+      </w:pPr>
+    </w:lvl>
+    <w:lvl w:ilvl="5" w:tplc="0416001B" w:tentative="1">
+      <w:start w:val="1"/>
+      <w:numFmt w:val="lowerRoman"/>
+      <w:lvlText w:val="%6."/>
+      <w:lvlJc w:val="right"/>
+      <w:pPr>
+        <w:ind w:left="5040" w:hanging="180"/>
+      </w:pPr>
+    </w:lvl>
+    <w:lvl w:ilvl="6" w:tplc="0416000F" w:tentative="1">
+      <w:start w:val="1"/>
+      <w:numFmt w:val="decimal"/>
+      <w:lvlText w:val="%7."/>
+      <w:lvlJc w:val="left"/>
+      <w:pPr>
+        <w:ind w:left="5760" w:hanging="360"/>
+      </w:pPr>
+    </w:lvl>
+    <w:lvl w:ilvl="7" w:tplc="04160019" w:tentative="1">
+      <w:start w:val="1"/>
+      <w:numFmt w:val="lowerLetter"/>
+      <w:lvlText w:val="%8."/>
+      <w:lvlJc w:val="left"/>
+      <w:pPr>
+        <w:ind w:left="6480" w:hanging="360"/>
+      </w:pPr>
+    </w:lvl>
+    <w:lvl w:ilvl="8" w:tplc="0416001B" w:tentative="1">
+      <w:start w:val="1"/>
+      <w:numFmt w:val="lowerRoman"/>
+      <w:lvlText w:val="%9."/>
+      <w:lvlJc w:val="right"/>
+      <w:pPr>
+        <w:ind w:left="7200" w:hanging="180"/>
+      </w:pPr>
+    </w:lvl>
+  </w:abstractNum>
+  <w:abstractNum w:abstractNumId="13">
+    <w:nsid w:val="5FBF5C7F"/>
+    <w:multiLevelType w:val="hybridMultilevel"/>
+    <w:tmpl w:val="F2F64A34"/>
+    <w:lvl w:ilvl="0" w:tplc="0416000F">
+      <w:start w:val="1"/>
+      <w:numFmt w:val="decimal"/>
+      <w:lvlText w:val="%1."/>
+      <w:lvlJc w:val="left"/>
+      <w:pPr>
+        <w:ind w:left="1440" w:hanging="360"/>
+      </w:pPr>
+    </w:lvl>
+    <w:lvl w:ilvl="1" w:tplc="04160019" w:tentative="1">
+      <w:start w:val="1"/>
+      <w:numFmt w:val="lowerLetter"/>
+      <w:lvlText w:val="%2."/>
+      <w:lvlJc w:val="left"/>
+      <w:pPr>
+        <w:ind w:left="2160" w:hanging="360"/>
+      </w:pPr>
+    </w:lvl>
+    <w:lvl w:ilvl="2" w:tplc="0416001B" w:tentative="1">
+      <w:start w:val="1"/>
+      <w:numFmt w:val="lowerRoman"/>
+      <w:lvlText w:val="%3."/>
+      <w:lvlJc w:val="right"/>
+      <w:pPr>
+        <w:ind w:left="2880" w:hanging="180"/>
+      </w:pPr>
+    </w:lvl>
+    <w:lvl w:ilvl="3" w:tplc="0416000F" w:tentative="1">
+      <w:start w:val="1"/>
+      <w:numFmt w:val="decimal"/>
+      <w:lvlText w:val="%4."/>
+      <w:lvlJc w:val="left"/>
+      <w:pPr>
+        <w:ind w:left="3600" w:hanging="360"/>
+      </w:pPr>
+    </w:lvl>
+    <w:lvl w:ilvl="4" w:tplc="04160019" w:tentative="1">
+      <w:start w:val="1"/>
+      <w:numFmt w:val="lowerLetter"/>
+      <w:lvlText w:val="%5."/>
+      <w:lvlJc w:val="left"/>
+      <w:pPr>
+        <w:ind w:left="4320" w:hanging="360"/>
+      </w:pPr>
+    </w:lvl>
+    <w:lvl w:ilvl="5" w:tplc="0416001B" w:tentative="1">
+      <w:start w:val="1"/>
+      <w:numFmt w:val="lowerRoman"/>
+      <w:lvlText w:val="%6."/>
+      <w:lvlJc w:val="right"/>
+      <w:pPr>
+        <w:ind w:left="5040" w:hanging="180"/>
+      </w:pPr>
+    </w:lvl>
+    <w:lvl w:ilvl="6" w:tplc="0416000F" w:tentative="1">
+      <w:start w:val="1"/>
+      <w:numFmt w:val="decimal"/>
+      <w:lvlText w:val="%7."/>
+      <w:lvlJc w:val="left"/>
+      <w:pPr>
+        <w:ind w:left="5760" w:hanging="360"/>
+      </w:pPr>
+    </w:lvl>
+    <w:lvl w:ilvl="7" w:tplc="04160019" w:tentative="1">
+      <w:start w:val="1"/>
+      <w:numFmt w:val="lowerLetter"/>
+      <w:lvlText w:val="%8."/>
+      <w:lvlJc w:val="left"/>
+      <w:pPr>
+        <w:ind w:left="6480" w:hanging="360"/>
+      </w:pPr>
+    </w:lvl>
+    <w:lvl w:ilvl="8" w:tplc="0416001B" w:tentative="1">
+      <w:start w:val="1"/>
+      <w:numFmt w:val="lowerRoman"/>
+      <w:lvlText w:val="%9."/>
+      <w:lvlJc w:val="right"/>
+      <w:pPr>
+        <w:ind w:left="7200" w:hanging="180"/>
+      </w:pPr>
+    </w:lvl>
+  </w:abstractNum>
+  <w:abstractNum w:abstractNumId="14">
     <w:nsid w:val="7C6D33DD"/>
     <w:multiLevelType w:val="hybridMultilevel"/>
     <w:tmpl w:val="701C5C62"/>
@@ -2601,7 +2886,7 @@
     <w:abstractNumId w:val="5"/>
   </w:num>
   <w:num w:numId="5">
-    <w:abstractNumId w:val="12"/>
+    <w:abstractNumId w:val="14"/>
   </w:num>
   <w:num w:numId="6">
     <w:abstractNumId w:val="8"/>
@@ -2626,6 +2911,12 @@
   </w:num>
   <w:num w:numId="13">
     <w:abstractNumId w:val="11"/>
+  </w:num>
+  <w:num w:numId="14">
+    <w:abstractNumId w:val="13"/>
+  </w:num>
+  <w:num w:numId="15">
+    <w:abstractNumId w:val="12"/>
   </w:num>
 </w:numbering>
 </file>

</xml_diff>

<commit_message>
#2 corração Alocar Professor
</commit_message>
<xml_diff>
--- a/requisitos/Administrador/SD_Alocar_Professor_Disciplina.docx
+++ b/requisitos/Administrador/SD_Alocar_Professor_Disciplina.docx
@@ -181,13 +181,7 @@
         <w:t>. [FA1]</w:t>
       </w:r>
       <w:r>
-        <w:t xml:space="preserve"> </w:t>
-      </w:r>
-      <w:r>
-        <w:t>[FA3</w:t>
-      </w:r>
-      <w:r>
-        <w:t>]</w:t>
+        <w:t xml:space="preserve"> [FA4]</w:t>
       </w:r>
       <w:r>
         <w:t>.</w:t>
@@ -220,15 +214,25 @@
         <w:t xml:space="preserve"> disciplina</w:t>
       </w:r>
       <w:r>
-        <w:t>s quem não tem professor alocado,</w:t>
-      </w:r>
-      <w:r>
-        <w:t xml:space="preserve"> e uma lista de todos os professores cadastrados</w:t>
-      </w:r>
-      <w:bookmarkStart w:id="0" w:name="_GoBack"/>
-      <w:bookmarkEnd w:id="0"/>
-      <w:r>
-        <w:t>.</w:t>
+        <w:t>(s)</w:t>
+      </w:r>
+      <w:r>
+        <w:t xml:space="preserve"> </w:t>
+      </w:r>
+      <w:r>
+        <w:t>e</w:t>
+      </w:r>
+      <w:r>
+        <w:t xml:space="preserve"> professor</w:t>
+      </w:r>
+      <w:r>
+        <w:t>(es)</w:t>
+      </w:r>
+      <w:r>
+        <w:t xml:space="preserve"> </w:t>
+      </w:r>
+      <w:r>
+        <w:t>não alocados.</w:t>
       </w:r>
     </w:p>
     <w:p>
@@ -405,22 +409,25 @@
         <w:t xml:space="preserve"> principal não </w:t>
       </w:r>
       <w:r>
-        <w:t>haver</w:t>
+        <w:t>houver</w:t>
       </w:r>
       <w:r>
         <w:t xml:space="preserve"> disciplina </w:t>
       </w:r>
       <w:r>
-        <w:t>sem</w:t>
-      </w:r>
-      <w:r>
-        <w:t xml:space="preserve"> </w:t>
+        <w:t xml:space="preserve">ou </w:t>
       </w:r>
       <w:r>
         <w:t xml:space="preserve">professor </w:t>
       </w:r>
       <w:r>
-        <w:t>alocado</w:t>
+        <w:t xml:space="preserve">para </w:t>
+      </w:r>
+      <w:r>
+        <w:t>aloca</w:t>
+      </w:r>
+      <w:r>
+        <w:t>ção</w:t>
       </w:r>
       <w:r>
         <w:t>.</w:t>
@@ -441,16 +448,25 @@
         <w:t>administrador</w:t>
       </w:r>
       <w:r>
-        <w:t xml:space="preserve"> informando que não há</w:t>
+        <w:t xml:space="preserve"> informando</w:t>
+      </w:r>
+      <w:r>
+        <w:t xml:space="preserve"> que</w:t>
       </w:r>
       <w:r>
         <w:t xml:space="preserve"> </w:t>
       </w:r>
       <w:r>
-        <w:t xml:space="preserve">disciplina sem professor </w:t>
-      </w:r>
-      <w:r>
-        <w:t>alocado</w:t>
+        <w:t>não há professor(es) ou disciplina(s)</w:t>
+      </w:r>
+      <w:r>
+        <w:t xml:space="preserve"> </w:t>
+      </w:r>
+      <w:r>
+        <w:t>suficientes</w:t>
+      </w:r>
+      <w:r>
+        <w:t xml:space="preserve"> para alocação</w:t>
       </w:r>
       <w:r>
         <w:t>.</w:t>
@@ -582,10 +598,7 @@
         <w:pStyle w:val="Ttulo2"/>
       </w:pPr>
       <w:r>
-        <w:t>[FA</w:t>
-      </w:r>
-      <w:r>
-        <w:t>3</w:t>
+        <w:t>[FA3</w:t>
       </w:r>
       <w:r>
         <w:t>]</w:t>
@@ -596,30 +609,23 @@
         <w:pStyle w:val="Corpodetexto"/>
       </w:pPr>
       <w:r>
-        <w:t xml:space="preserve">Se no passo 1 do fluxo principal não </w:t>
-      </w:r>
-      <w:r>
-        <w:t>houver</w:t>
-      </w:r>
-      <w:r>
-        <w:t xml:space="preserve"> </w:t>
-      </w:r>
-      <w:r>
-        <w:t>professor</w:t>
-      </w:r>
-      <w:r>
-        <w:t xml:space="preserve"> cadastrado</w:t>
-      </w:r>
-      <w:r>
-        <w:t>.</w:t>
-      </w:r>
-    </w:p>
-    <w:p>
-      <w:pPr>
-        <w:pStyle w:val="Corpodetexto"/>
-      </w:pPr>
-      <w:r>
-        <w:lastRenderedPageBreak/>
+        <w:t xml:space="preserve">Se no passo </w:t>
+      </w:r>
+      <w:r>
+        <w:t>1</w:t>
+      </w:r>
+      <w:r>
+        <w:t xml:space="preserve"> do fluxo principal</w:t>
+      </w:r>
+      <w:r>
+        <w:t xml:space="preserve"> todas as disciplinas já tiverem professor </w:t>
+      </w:r>
+      <w:r>
+        <w:t>alocado</w:t>
+      </w:r>
+      <w:bookmarkStart w:id="0" w:name="_GoBack"/>
+      <w:bookmarkEnd w:id="0"/>
+      <w:r>
         <w:t>.</w:t>
       </w:r>
     </w:p>
@@ -632,13 +638,17 @@
         </w:numPr>
       </w:pPr>
       <w:r>
-        <w:t xml:space="preserve">Exibir uma mensagem para o administrador informando que não há </w:t>
-      </w:r>
-      <w:r>
-        <w:t>professor cadastrado</w:t>
-      </w:r>
-      <w:r>
-        <w:t>.</w:t>
+        <w:lastRenderedPageBreak/>
+        <w:t>Exibir uma mensagem para o administrador informando</w:t>
+      </w:r>
+      <w:r>
+        <w:t xml:space="preserve"> que nã</w:t>
+      </w:r>
+      <w:r>
+        <w:t>o a Disciplinas Sem professor alocado</w:t>
+      </w:r>
+      <w:r>
+        <w:t xml:space="preserve">. </w:t>
       </w:r>
     </w:p>
     <w:p>
@@ -655,15 +665,6 @@
     </w:p>
     <w:p>
       <w:pPr>
-        <w:pStyle w:val="Corpodetexto"/>
-        <w:ind w:left="0"/>
-      </w:pPr>
-      <w:r>
-        <w:t>Voltar para passo 3 do fluxo principal.</w:t>
-      </w:r>
-    </w:p>
-    <w:p>
-      <w:pPr>
         <w:pStyle w:val="Ttulo1"/>
       </w:pPr>
       <w:r>
@@ -767,44 +768,6 @@
       </w:r>
       <w:r>
         <w:t>lternativo 2</w:t>
-      </w:r>
-      <w:r>
-        <w:t>.</w:t>
-      </w:r>
-    </w:p>
-    <w:p>
-      <w:pPr>
-        <w:pStyle w:val="Ttulo2"/>
-      </w:pPr>
-      <w:r>
-        <w:t>Cenário 2</w:t>
-      </w:r>
-    </w:p>
-    <w:p>
-      <w:pPr>
-        <w:pStyle w:val="Corpodetexto"/>
-        <w:numPr>
-          <w:ilvl w:val="0"/>
-          <w:numId w:val="15"/>
-        </w:numPr>
-      </w:pPr>
-      <w:r>
-        <w:t>Passos do Fluxo Principal.</w:t>
-      </w:r>
-    </w:p>
-    <w:p>
-      <w:pPr>
-        <w:pStyle w:val="Corpodetexto"/>
-        <w:numPr>
-          <w:ilvl w:val="0"/>
-          <w:numId w:val="15"/>
-        </w:numPr>
-      </w:pPr>
-      <w:r>
-        <w:t>Passo do Fluxo A</w:t>
-      </w:r>
-      <w:r>
-        <w:t>lternativo 3</w:t>
       </w:r>
       <w:r>
         <w:t>.</w:t>
@@ -1224,7 +1187,7 @@
               <w:rStyle w:val="Nmerodepgina"/>
               <w:noProof/>
             </w:rPr>
-            <w:t>1</w:t>
+            <w:t>2</w:t>
           </w:r>
           <w:r>
             <w:rPr>
@@ -2411,6 +2374,92 @@
     </w:lvl>
   </w:abstractNum>
   <w:abstractNum w:abstractNumId="10">
+    <w:nsid w:val="487031E2"/>
+    <w:multiLevelType w:val="hybridMultilevel"/>
+    <w:tmpl w:val="F2F64A34"/>
+    <w:lvl w:ilvl="0" w:tplc="0416000F">
+      <w:start w:val="1"/>
+      <w:numFmt w:val="decimal"/>
+      <w:lvlText w:val="%1."/>
+      <w:lvlJc w:val="left"/>
+      <w:pPr>
+        <w:ind w:left="1440" w:hanging="360"/>
+      </w:pPr>
+    </w:lvl>
+    <w:lvl w:ilvl="1" w:tplc="04160019" w:tentative="1">
+      <w:start w:val="1"/>
+      <w:numFmt w:val="lowerLetter"/>
+      <w:lvlText w:val="%2."/>
+      <w:lvlJc w:val="left"/>
+      <w:pPr>
+        <w:ind w:left="2160" w:hanging="360"/>
+      </w:pPr>
+    </w:lvl>
+    <w:lvl w:ilvl="2" w:tplc="0416001B" w:tentative="1">
+      <w:start w:val="1"/>
+      <w:numFmt w:val="lowerRoman"/>
+      <w:lvlText w:val="%3."/>
+      <w:lvlJc w:val="right"/>
+      <w:pPr>
+        <w:ind w:left="2880" w:hanging="180"/>
+      </w:pPr>
+    </w:lvl>
+    <w:lvl w:ilvl="3" w:tplc="0416000F" w:tentative="1">
+      <w:start w:val="1"/>
+      <w:numFmt w:val="decimal"/>
+      <w:lvlText w:val="%4."/>
+      <w:lvlJc w:val="left"/>
+      <w:pPr>
+        <w:ind w:left="3600" w:hanging="360"/>
+      </w:pPr>
+    </w:lvl>
+    <w:lvl w:ilvl="4" w:tplc="04160019" w:tentative="1">
+      <w:start w:val="1"/>
+      <w:numFmt w:val="lowerLetter"/>
+      <w:lvlText w:val="%5."/>
+      <w:lvlJc w:val="left"/>
+      <w:pPr>
+        <w:ind w:left="4320" w:hanging="360"/>
+      </w:pPr>
+    </w:lvl>
+    <w:lvl w:ilvl="5" w:tplc="0416001B" w:tentative="1">
+      <w:start w:val="1"/>
+      <w:numFmt w:val="lowerRoman"/>
+      <w:lvlText w:val="%6."/>
+      <w:lvlJc w:val="right"/>
+      <w:pPr>
+        <w:ind w:left="5040" w:hanging="180"/>
+      </w:pPr>
+    </w:lvl>
+    <w:lvl w:ilvl="6" w:tplc="0416000F" w:tentative="1">
+      <w:start w:val="1"/>
+      <w:numFmt w:val="decimal"/>
+      <w:lvlText w:val="%7."/>
+      <w:lvlJc w:val="left"/>
+      <w:pPr>
+        <w:ind w:left="5760" w:hanging="360"/>
+      </w:pPr>
+    </w:lvl>
+    <w:lvl w:ilvl="7" w:tplc="04160019" w:tentative="1">
+      <w:start w:val="1"/>
+      <w:numFmt w:val="lowerLetter"/>
+      <w:lvlText w:val="%8."/>
+      <w:lvlJc w:val="left"/>
+      <w:pPr>
+        <w:ind w:left="6480" w:hanging="360"/>
+      </w:pPr>
+    </w:lvl>
+    <w:lvl w:ilvl="8" w:tplc="0416001B" w:tentative="1">
+      <w:start w:val="1"/>
+      <w:numFmt w:val="lowerRoman"/>
+      <w:lvlText w:val="%9."/>
+      <w:lvlJc w:val="right"/>
+      <w:pPr>
+        <w:ind w:left="7200" w:hanging="180"/>
+      </w:pPr>
+    </w:lvl>
+  </w:abstractNum>
+  <w:abstractNum w:abstractNumId="11">
     <w:nsid w:val="5BD37CDA"/>
     <w:multiLevelType w:val="hybridMultilevel"/>
     <w:tmpl w:val="2AC89B4A"/>
@@ -2523,7 +2572,7 @@
       </w:pPr>
     </w:lvl>
   </w:abstractNum>
-  <w:abstractNum w:abstractNumId="11">
+  <w:abstractNum w:abstractNumId="12">
     <w:nsid w:val="5C1B4AF2"/>
     <w:multiLevelType w:val="hybridMultilevel"/>
     <w:tmpl w:val="FB90826A"/>
@@ -2609,182 +2658,7 @@
       </w:pPr>
     </w:lvl>
   </w:abstractNum>
-  <w:abstractNum w:abstractNumId="12">
-    <w:nsid w:val="5F7F68B1"/>
-    <w:multiLevelType w:val="hybridMultilevel"/>
-    <w:tmpl w:val="701C5C62"/>
-    <w:lvl w:ilvl="0" w:tplc="371A2CA0">
-      <w:start w:val="1"/>
-      <w:numFmt w:val="decimal"/>
-      <w:lvlText w:val="%1."/>
-      <w:lvlJc w:val="left"/>
-      <w:pPr>
-        <w:ind w:left="1440" w:hanging="360"/>
-      </w:pPr>
-      <w:rPr>
-        <w:rFonts w:hint="default"/>
-      </w:rPr>
-    </w:lvl>
-    <w:lvl w:ilvl="1" w:tplc="04160019" w:tentative="1">
-      <w:start w:val="1"/>
-      <w:numFmt w:val="lowerLetter"/>
-      <w:lvlText w:val="%2."/>
-      <w:lvlJc w:val="left"/>
-      <w:pPr>
-        <w:ind w:left="2160" w:hanging="360"/>
-      </w:pPr>
-    </w:lvl>
-    <w:lvl w:ilvl="2" w:tplc="0416001B" w:tentative="1">
-      <w:start w:val="1"/>
-      <w:numFmt w:val="lowerRoman"/>
-      <w:lvlText w:val="%3."/>
-      <w:lvlJc w:val="right"/>
-      <w:pPr>
-        <w:ind w:left="2880" w:hanging="180"/>
-      </w:pPr>
-    </w:lvl>
-    <w:lvl w:ilvl="3" w:tplc="0416000F" w:tentative="1">
-      <w:start w:val="1"/>
-      <w:numFmt w:val="decimal"/>
-      <w:lvlText w:val="%4."/>
-      <w:lvlJc w:val="left"/>
-      <w:pPr>
-        <w:ind w:left="3600" w:hanging="360"/>
-      </w:pPr>
-    </w:lvl>
-    <w:lvl w:ilvl="4" w:tplc="04160019" w:tentative="1">
-      <w:start w:val="1"/>
-      <w:numFmt w:val="lowerLetter"/>
-      <w:lvlText w:val="%5."/>
-      <w:lvlJc w:val="left"/>
-      <w:pPr>
-        <w:ind w:left="4320" w:hanging="360"/>
-      </w:pPr>
-    </w:lvl>
-    <w:lvl w:ilvl="5" w:tplc="0416001B" w:tentative="1">
-      <w:start w:val="1"/>
-      <w:numFmt w:val="lowerRoman"/>
-      <w:lvlText w:val="%6."/>
-      <w:lvlJc w:val="right"/>
-      <w:pPr>
-        <w:ind w:left="5040" w:hanging="180"/>
-      </w:pPr>
-    </w:lvl>
-    <w:lvl w:ilvl="6" w:tplc="0416000F" w:tentative="1">
-      <w:start w:val="1"/>
-      <w:numFmt w:val="decimal"/>
-      <w:lvlText w:val="%7."/>
-      <w:lvlJc w:val="left"/>
-      <w:pPr>
-        <w:ind w:left="5760" w:hanging="360"/>
-      </w:pPr>
-    </w:lvl>
-    <w:lvl w:ilvl="7" w:tplc="04160019" w:tentative="1">
-      <w:start w:val="1"/>
-      <w:numFmt w:val="lowerLetter"/>
-      <w:lvlText w:val="%8."/>
-      <w:lvlJc w:val="left"/>
-      <w:pPr>
-        <w:ind w:left="6480" w:hanging="360"/>
-      </w:pPr>
-    </w:lvl>
-    <w:lvl w:ilvl="8" w:tplc="0416001B" w:tentative="1">
-      <w:start w:val="1"/>
-      <w:numFmt w:val="lowerRoman"/>
-      <w:lvlText w:val="%9."/>
-      <w:lvlJc w:val="right"/>
-      <w:pPr>
-        <w:ind w:left="7200" w:hanging="180"/>
-      </w:pPr>
-    </w:lvl>
-  </w:abstractNum>
   <w:abstractNum w:abstractNumId="13">
-    <w:nsid w:val="5FBF5C7F"/>
-    <w:multiLevelType w:val="hybridMultilevel"/>
-    <w:tmpl w:val="F2F64A34"/>
-    <w:lvl w:ilvl="0" w:tplc="0416000F">
-      <w:start w:val="1"/>
-      <w:numFmt w:val="decimal"/>
-      <w:lvlText w:val="%1."/>
-      <w:lvlJc w:val="left"/>
-      <w:pPr>
-        <w:ind w:left="1440" w:hanging="360"/>
-      </w:pPr>
-    </w:lvl>
-    <w:lvl w:ilvl="1" w:tplc="04160019" w:tentative="1">
-      <w:start w:val="1"/>
-      <w:numFmt w:val="lowerLetter"/>
-      <w:lvlText w:val="%2."/>
-      <w:lvlJc w:val="left"/>
-      <w:pPr>
-        <w:ind w:left="2160" w:hanging="360"/>
-      </w:pPr>
-    </w:lvl>
-    <w:lvl w:ilvl="2" w:tplc="0416001B" w:tentative="1">
-      <w:start w:val="1"/>
-      <w:numFmt w:val="lowerRoman"/>
-      <w:lvlText w:val="%3."/>
-      <w:lvlJc w:val="right"/>
-      <w:pPr>
-        <w:ind w:left="2880" w:hanging="180"/>
-      </w:pPr>
-    </w:lvl>
-    <w:lvl w:ilvl="3" w:tplc="0416000F" w:tentative="1">
-      <w:start w:val="1"/>
-      <w:numFmt w:val="decimal"/>
-      <w:lvlText w:val="%4."/>
-      <w:lvlJc w:val="left"/>
-      <w:pPr>
-        <w:ind w:left="3600" w:hanging="360"/>
-      </w:pPr>
-    </w:lvl>
-    <w:lvl w:ilvl="4" w:tplc="04160019" w:tentative="1">
-      <w:start w:val="1"/>
-      <w:numFmt w:val="lowerLetter"/>
-      <w:lvlText w:val="%5."/>
-      <w:lvlJc w:val="left"/>
-      <w:pPr>
-        <w:ind w:left="4320" w:hanging="360"/>
-      </w:pPr>
-    </w:lvl>
-    <w:lvl w:ilvl="5" w:tplc="0416001B" w:tentative="1">
-      <w:start w:val="1"/>
-      <w:numFmt w:val="lowerRoman"/>
-      <w:lvlText w:val="%6."/>
-      <w:lvlJc w:val="right"/>
-      <w:pPr>
-        <w:ind w:left="5040" w:hanging="180"/>
-      </w:pPr>
-    </w:lvl>
-    <w:lvl w:ilvl="6" w:tplc="0416000F" w:tentative="1">
-      <w:start w:val="1"/>
-      <w:numFmt w:val="decimal"/>
-      <w:lvlText w:val="%7."/>
-      <w:lvlJc w:val="left"/>
-      <w:pPr>
-        <w:ind w:left="5760" w:hanging="360"/>
-      </w:pPr>
-    </w:lvl>
-    <w:lvl w:ilvl="7" w:tplc="04160019" w:tentative="1">
-      <w:start w:val="1"/>
-      <w:numFmt w:val="lowerLetter"/>
-      <w:lvlText w:val="%8."/>
-      <w:lvlJc w:val="left"/>
-      <w:pPr>
-        <w:ind w:left="6480" w:hanging="360"/>
-      </w:pPr>
-    </w:lvl>
-    <w:lvl w:ilvl="8" w:tplc="0416001B" w:tentative="1">
-      <w:start w:val="1"/>
-      <w:numFmt w:val="lowerRoman"/>
-      <w:lvlText w:val="%9."/>
-      <w:lvlJc w:val="right"/>
-      <w:pPr>
-        <w:ind w:left="7200" w:hanging="180"/>
-      </w:pPr>
-    </w:lvl>
-  </w:abstractNum>
-  <w:abstractNum w:abstractNumId="14">
     <w:nsid w:val="7C6D33DD"/>
     <w:multiLevelType w:val="hybridMultilevel"/>
     <w:tmpl w:val="701C5C62"/>
@@ -2877,7 +2751,7 @@
     <w:abstractNumId w:val="0"/>
   </w:num>
   <w:num w:numId="2">
-    <w:abstractNumId w:val="10"/>
+    <w:abstractNumId w:val="11"/>
   </w:num>
   <w:num w:numId="3">
     <w:abstractNumId w:val="7"/>
@@ -2886,7 +2760,7 @@
     <w:abstractNumId w:val="5"/>
   </w:num>
   <w:num w:numId="5">
-    <w:abstractNumId w:val="14"/>
+    <w:abstractNumId w:val="13"/>
   </w:num>
   <w:num w:numId="6">
     <w:abstractNumId w:val="8"/>
@@ -2910,13 +2784,10 @@
     <w:abstractNumId w:val="6"/>
   </w:num>
   <w:num w:numId="13">
-    <w:abstractNumId w:val="11"/>
+    <w:abstractNumId w:val="12"/>
   </w:num>
   <w:num w:numId="14">
-    <w:abstractNumId w:val="13"/>
-  </w:num>
-  <w:num w:numId="15">
-    <w:abstractNumId w:val="12"/>
+    <w:abstractNumId w:val="10"/>
   </w:num>
 </w:numbering>
 </file>

</xml_diff>